<commit_message>
Paper final draft modified on mustafa pc
</commit_message>
<xml_diff>
--- a/Paper - Final Draft.docx
+++ b/Paper - Final Draft.docx
@@ -25,8 +25,10 @@
           <w:sz w:val="28"/>
           <w:szCs w:val="28"/>
         </w:rPr>
-        <w:t xml:space="preserve"> Introduction</w:t>
-      </w:r>
+        <w:t xml:space="preserve"> Intro</w:t>
+      </w:r>
+      <w:bookmarkStart w:id="0" w:name="_GoBack"/>
+      <w:bookmarkEnd w:id="0"/>
     </w:p>
     <w:p>
       <w:pPr>
@@ -365,9 +367,8 @@
           <w:szCs w:val="24"/>
           <w:lang w:bidi="mr-IN"/>
         </w:rPr>
-        <w:t xml:space="preserve">approaches, </w:t>
-      </w:r>
-      <w:proofErr w:type="spellStart"/>
+        <w:t>approaches, Jee and Kang used (</w:t>
+      </w:r>
       <w:r>
         <w:rPr>
           <w:rFonts w:ascii="Times New Roman" w:hAnsi="Times New Roman" w:cs="Times New Roman"/>
@@ -376,9 +377,8 @@
           <w:szCs w:val="24"/>
           <w:lang w:bidi="mr-IN"/>
         </w:rPr>
-        <w:t>Jee</w:t>
-      </w:r>
-      <w:proofErr w:type="spellEnd"/>
+        <w:t>TOPSIS</w:t>
+      </w:r>
       <w:r>
         <w:rPr>
           <w:rFonts w:ascii="Times New Roman" w:hAnsi="Times New Roman" w:cs="Times New Roman"/>
@@ -387,7 +387,7 @@
           <w:szCs w:val="24"/>
           <w:lang w:bidi="mr-IN"/>
         </w:rPr>
-        <w:t xml:space="preserve"> and Kang used (</w:t>
+        <w:t>) method</w:t>
       </w:r>
       <w:r>
         <w:rPr>
@@ -397,7 +397,7 @@
           <w:szCs w:val="24"/>
           <w:lang w:bidi="mr-IN"/>
         </w:rPr>
-        <w:t>TOPSIS</w:t>
+        <w:t xml:space="preserve"> which lays stress on making decisions closest to the ideal solution and farthest from the non-ideal solution.</w:t>
       </w:r>
       <w:r>
         <w:rPr>
@@ -407,7 +407,7 @@
           <w:szCs w:val="24"/>
           <w:lang w:bidi="mr-IN"/>
         </w:rPr>
-        <w:t>) method</w:t>
+        <w:t xml:space="preserve"> [9]</w:t>
       </w:r>
       <w:r>
         <w:rPr>
@@ -417,7 +417,7 @@
           <w:szCs w:val="24"/>
           <w:lang w:bidi="mr-IN"/>
         </w:rPr>
-        <w:t xml:space="preserve"> which lays stress on making decisions closest to the ideal solution and farthest from the non-ideal solution.</w:t>
+        <w:t xml:space="preserve">. Also, </w:t>
       </w:r>
       <w:r>
         <w:rPr>
@@ -427,7 +427,7 @@
           <w:szCs w:val="24"/>
           <w:lang w:bidi="mr-IN"/>
         </w:rPr>
-        <w:t xml:space="preserve"> [9]</w:t>
+        <w:t xml:space="preserve">Shanian and Savadogo [10] </w:t>
       </w:r>
       <w:r>
         <w:rPr>
@@ -437,9 +437,8 @@
           <w:szCs w:val="24"/>
           <w:lang w:bidi="mr-IN"/>
         </w:rPr>
-        <w:t xml:space="preserve">. Also, </w:t>
-      </w:r>
-      <w:proofErr w:type="spellStart"/>
+        <w:t xml:space="preserve">used graph theory for material selection and proposed </w:t>
+      </w:r>
       <w:r>
         <w:rPr>
           <w:rFonts w:ascii="Times New Roman" w:hAnsi="Times New Roman" w:cs="Times New Roman"/>
@@ -448,9 +447,8 @@
           <w:szCs w:val="24"/>
           <w:lang w:bidi="mr-IN"/>
         </w:rPr>
-        <w:t>Shanian</w:t>
-      </w:r>
-      <w:proofErr w:type="spellEnd"/>
+        <w:t>ELECTRE</w:t>
+      </w:r>
       <w:r>
         <w:rPr>
           <w:rFonts w:ascii="Times New Roman" w:hAnsi="Times New Roman" w:cs="Times New Roman"/>
@@ -459,9 +457,17 @@
           <w:szCs w:val="24"/>
           <w:lang w:bidi="mr-IN"/>
         </w:rPr>
-        <w:t xml:space="preserve"> and </w:t>
-      </w:r>
-      <w:proofErr w:type="spellStart"/>
+        <w:t xml:space="preserve"> (</w:t>
+      </w:r>
+      <w:r>
+        <w:rPr>
+          <w:rFonts w:ascii="Times New Roman" w:hAnsi="Times New Roman" w:cs="Times New Roman"/>
+          <w:sz w:val="24"/>
+          <w:szCs w:val="24"/>
+          <w:lang w:bidi="mr-IN"/>
+        </w:rPr>
+        <w:t>ELimination and Choice Expressing the REality)</w:t>
+      </w:r>
       <w:r>
         <w:rPr>
           <w:rFonts w:ascii="Times New Roman" w:hAnsi="Times New Roman" w:cs="Times New Roman"/>
@@ -470,9 +476,8 @@
           <w:szCs w:val="24"/>
           <w:lang w:bidi="mr-IN"/>
         </w:rPr>
-        <w:t>Savadogo</w:t>
-      </w:r>
-      <w:proofErr w:type="spellEnd"/>
+        <w:t xml:space="preserve"> method</w:t>
+      </w:r>
       <w:r>
         <w:rPr>
           <w:rFonts w:ascii="Times New Roman" w:hAnsi="Times New Roman" w:cs="Times New Roman"/>
@@ -481,7 +486,16 @@
           <w:szCs w:val="24"/>
           <w:lang w:bidi="mr-IN"/>
         </w:rPr>
-        <w:t xml:space="preserve"> [10] </w:t>
+        <w:t xml:space="preserve">. The method builds </w:t>
+      </w:r>
+      <w:r>
+        <w:rPr>
+          <w:rFonts w:ascii="Times New Roman" w:hAnsi="Times New Roman" w:cs="Times New Roman"/>
+          <w:sz w:val="24"/>
+          <w:szCs w:val="24"/>
+          <w:lang w:bidi="mr-IN"/>
+        </w:rPr>
+        <w:t>a material selection decision matrix and carries out sensitivity analysis</w:t>
       </w:r>
       <w:r>
         <w:rPr>
@@ -491,7 +505,16 @@
           <w:szCs w:val="24"/>
           <w:lang w:bidi="mr-IN"/>
         </w:rPr>
-        <w:t xml:space="preserve">used graph theory for material selection and proposed </w:t>
+        <w:t xml:space="preserve"> </w:t>
+      </w:r>
+      <w:r>
+        <w:rPr>
+          <w:rFonts w:ascii="Times New Roman" w:hAnsi="Times New Roman" w:cs="Times New Roman"/>
+          <w:sz w:val="24"/>
+          <w:szCs w:val="24"/>
+          <w:lang w:bidi="mr-IN"/>
+        </w:rPr>
+        <w:t xml:space="preserve">to obtain a more precise material selection for a particular application. </w:t>
       </w:r>
       <w:r>
         <w:rPr>
@@ -501,7 +524,7 @@
           <w:szCs w:val="24"/>
           <w:lang w:bidi="mr-IN"/>
         </w:rPr>
-        <w:t>ELECTRE</w:t>
+        <w:t>Rao build a material selection model using graph theory and matrix approach</w:t>
       </w:r>
       <w:r>
         <w:rPr>
@@ -511,347 +534,17 @@
           <w:szCs w:val="24"/>
           <w:lang w:bidi="mr-IN"/>
         </w:rPr>
-        <w:t xml:space="preserve"> (</w:t>
-      </w:r>
-      <w:proofErr w:type="spellStart"/>
-      <w:r>
-        <w:rPr>
-          <w:rFonts w:ascii="Times New Roman" w:hAnsi="Times New Roman" w:cs="Times New Roman"/>
+        <w:t xml:space="preserve"> [11]</w:t>
+      </w:r>
+      <w:r>
+        <w:rPr>
+          <w:rFonts w:ascii="Times New Roman" w:hAnsi="Times New Roman" w:cs="Times New Roman"/>
+          <w:color w:val="000000" w:themeColor="text1"/>
           <w:sz w:val="24"/>
           <w:szCs w:val="24"/>
           <w:lang w:bidi="mr-IN"/>
         </w:rPr>
-        <w:t>ELimination</w:t>
-      </w:r>
-      <w:proofErr w:type="spellEnd"/>
-      <w:r>
-        <w:rPr>
-          <w:rFonts w:ascii="Times New Roman" w:hAnsi="Times New Roman" w:cs="Times New Roman"/>
-          <w:sz w:val="24"/>
-          <w:szCs w:val="24"/>
-          <w:lang w:bidi="mr-IN"/>
-        </w:rPr>
-        <w:t xml:space="preserve"> and Choice Expressing the </w:t>
-      </w:r>
-      <w:proofErr w:type="spellStart"/>
-      <w:r>
-        <w:rPr>
-          <w:rFonts w:ascii="Times New Roman" w:hAnsi="Times New Roman" w:cs="Times New Roman"/>
-          <w:sz w:val="24"/>
-          <w:szCs w:val="24"/>
-          <w:lang w:bidi="mr-IN"/>
-        </w:rPr>
-        <w:t>REality</w:t>
-      </w:r>
-      <w:proofErr w:type="spellEnd"/>
-      <w:r>
-        <w:rPr>
-          <w:rFonts w:ascii="Times New Roman" w:hAnsi="Times New Roman" w:cs="Times New Roman"/>
-          <w:sz w:val="24"/>
-          <w:szCs w:val="24"/>
-          <w:lang w:bidi="mr-IN"/>
-        </w:rPr>
-        <w:t>)</w:t>
-      </w:r>
-      <w:r>
-        <w:rPr>
-          <w:rFonts w:ascii="Times New Roman" w:hAnsi="Times New Roman" w:cs="Times New Roman"/>
-          <w:color w:val="000000" w:themeColor="text1"/>
-          <w:sz w:val="24"/>
-          <w:szCs w:val="24"/>
-          <w:lang w:bidi="mr-IN"/>
-        </w:rPr>
-        <w:t xml:space="preserve"> method</w:t>
-      </w:r>
-      <w:r>
-        <w:rPr>
-          <w:rFonts w:ascii="Times New Roman" w:hAnsi="Times New Roman" w:cs="Times New Roman"/>
-          <w:color w:val="000000" w:themeColor="text1"/>
-          <w:sz w:val="24"/>
-          <w:szCs w:val="24"/>
-          <w:lang w:bidi="mr-IN"/>
-        </w:rPr>
-        <w:t xml:space="preserve">. The method builds </w:t>
-      </w:r>
-      <w:r>
-        <w:rPr>
-          <w:rFonts w:ascii="Times New Roman" w:hAnsi="Times New Roman" w:cs="Times New Roman"/>
-          <w:sz w:val="24"/>
-          <w:szCs w:val="24"/>
-          <w:lang w:bidi="mr-IN"/>
-        </w:rPr>
-        <w:t>a material selection decision matrix and carries out sensitivity analysis</w:t>
-      </w:r>
-      <w:r>
-        <w:rPr>
-          <w:rFonts w:ascii="Times New Roman" w:hAnsi="Times New Roman" w:cs="Times New Roman"/>
-          <w:color w:val="000000" w:themeColor="text1"/>
-          <w:sz w:val="24"/>
-          <w:szCs w:val="24"/>
-          <w:lang w:bidi="mr-IN"/>
-        </w:rPr>
-        <w:t xml:space="preserve"> </w:t>
-      </w:r>
-      <w:r>
-        <w:rPr>
-          <w:rFonts w:ascii="Times New Roman" w:hAnsi="Times New Roman" w:cs="Times New Roman"/>
-          <w:sz w:val="24"/>
-          <w:szCs w:val="24"/>
-          <w:lang w:bidi="mr-IN"/>
-        </w:rPr>
-        <w:t xml:space="preserve">to obtain a more precise material selection for a particular application. </w:t>
-      </w:r>
-      <w:proofErr w:type="spellStart"/>
-      <w:r>
-        <w:rPr>
-          <w:rFonts w:ascii="Times New Roman" w:hAnsi="Times New Roman" w:cs="Times New Roman"/>
-          <w:color w:val="000000" w:themeColor="text1"/>
-          <w:sz w:val="24"/>
-          <w:szCs w:val="24"/>
-          <w:lang w:bidi="mr-IN"/>
-        </w:rPr>
-        <w:t>Rao</w:t>
-      </w:r>
-      <w:proofErr w:type="spellEnd"/>
-      <w:r>
-        <w:rPr>
-          <w:rFonts w:ascii="Times New Roman" w:hAnsi="Times New Roman" w:cs="Times New Roman"/>
-          <w:color w:val="000000" w:themeColor="text1"/>
-          <w:sz w:val="24"/>
-          <w:szCs w:val="24"/>
-          <w:lang w:bidi="mr-IN"/>
-        </w:rPr>
-        <w:t xml:space="preserve"> build a material selection model using graph theory and matrix approach</w:t>
-      </w:r>
-      <w:r>
-        <w:rPr>
-          <w:rFonts w:ascii="Times New Roman" w:hAnsi="Times New Roman" w:cs="Times New Roman"/>
-          <w:color w:val="000000" w:themeColor="text1"/>
-          <w:sz w:val="24"/>
-          <w:szCs w:val="24"/>
-          <w:lang w:bidi="mr-IN"/>
-        </w:rPr>
-        <w:t xml:space="preserve"> [11]</w:t>
-      </w:r>
-      <w:r>
-        <w:rPr>
-          <w:rFonts w:ascii="Times New Roman" w:hAnsi="Times New Roman" w:cs="Times New Roman"/>
-          <w:color w:val="000000" w:themeColor="text1"/>
-          <w:sz w:val="24"/>
-          <w:szCs w:val="24"/>
-          <w:lang w:bidi="mr-IN"/>
-        </w:rPr>
-        <w:t xml:space="preserve">. </w:t>
-      </w:r>
-      <w:proofErr w:type="spellStart"/>
-      <w:proofErr w:type="gramStart"/>
-      <w:r>
-        <w:rPr>
-          <w:rFonts w:ascii="Times New Roman" w:hAnsi="Times New Roman" w:cs="Times New Roman"/>
-          <w:color w:val="000000" w:themeColor="text1"/>
-          <w:sz w:val="24"/>
-          <w:szCs w:val="24"/>
-          <w:lang w:bidi="mr-IN"/>
-        </w:rPr>
-        <w:t>Manshadi</w:t>
-      </w:r>
-      <w:proofErr w:type="spellEnd"/>
-      <w:r>
-        <w:rPr>
-          <w:rFonts w:ascii="Times New Roman" w:hAnsi="Times New Roman" w:cs="Times New Roman"/>
-          <w:color w:val="000000" w:themeColor="text1"/>
-          <w:sz w:val="24"/>
-          <w:szCs w:val="24"/>
-          <w:lang w:bidi="mr-IN"/>
-        </w:rPr>
-        <w:t xml:space="preserve"> et al.</w:t>
-      </w:r>
-      <w:proofErr w:type="gramEnd"/>
-      <w:r>
-        <w:rPr>
-          <w:rFonts w:ascii="Times New Roman" w:hAnsi="Times New Roman" w:cs="Times New Roman"/>
-          <w:color w:val="000000" w:themeColor="text1"/>
-          <w:sz w:val="24"/>
-          <w:szCs w:val="24"/>
-          <w:lang w:bidi="mr-IN"/>
-        </w:rPr>
-        <w:t xml:space="preserve">  </w:t>
-      </w:r>
-      <w:proofErr w:type="gramStart"/>
-      <w:r>
-        <w:rPr>
-          <w:rFonts w:ascii="Times New Roman" w:hAnsi="Times New Roman" w:cs="Times New Roman"/>
-          <w:color w:val="000000" w:themeColor="text1"/>
-          <w:sz w:val="24"/>
-          <w:szCs w:val="24"/>
-          <w:lang w:bidi="mr-IN"/>
-        </w:rPr>
-        <w:t>proposed</w:t>
-      </w:r>
-      <w:proofErr w:type="gramEnd"/>
-      <w:r>
-        <w:rPr>
-          <w:rFonts w:ascii="Times New Roman" w:hAnsi="Times New Roman" w:cs="Times New Roman"/>
-          <w:color w:val="000000" w:themeColor="text1"/>
-          <w:sz w:val="24"/>
-          <w:szCs w:val="24"/>
-          <w:lang w:bidi="mr-IN"/>
-        </w:rPr>
-        <w:t xml:space="preserve"> a numerical method for materials selection.[12] However, the method does not make a provision for considering the qualitative material selection attributes. </w:t>
-      </w:r>
-      <w:proofErr w:type="spellStart"/>
-      <w:r>
-        <w:rPr>
-          <w:rFonts w:ascii="Times New Roman" w:hAnsi="Times New Roman" w:cs="Times New Roman"/>
-          <w:color w:val="000000" w:themeColor="text1"/>
-          <w:sz w:val="24"/>
-          <w:szCs w:val="24"/>
-          <w:lang w:bidi="mr-IN"/>
-        </w:rPr>
-        <w:t>Rao</w:t>
-      </w:r>
-      <w:proofErr w:type="spellEnd"/>
-      <w:r>
-        <w:rPr>
-          <w:rFonts w:ascii="Times New Roman" w:hAnsi="Times New Roman" w:cs="Times New Roman"/>
-          <w:color w:val="000000" w:themeColor="text1"/>
-          <w:sz w:val="24"/>
-          <w:szCs w:val="24"/>
-          <w:lang w:bidi="mr-IN"/>
-        </w:rPr>
-        <w:t xml:space="preserve"> proposed a compromise ranking method known as VIKOR and </w:t>
-      </w:r>
-      <w:proofErr w:type="spellStart"/>
-      <w:r>
-        <w:rPr>
-          <w:rFonts w:ascii="Times New Roman" w:hAnsi="Times New Roman" w:cs="Times New Roman"/>
-          <w:color w:val="000000" w:themeColor="text1"/>
-          <w:sz w:val="24"/>
-          <w:szCs w:val="24"/>
-          <w:lang w:bidi="mr-IN"/>
-        </w:rPr>
-        <w:t>Chatterjee</w:t>
-      </w:r>
-      <w:proofErr w:type="spellEnd"/>
-      <w:r>
-        <w:rPr>
-          <w:rFonts w:ascii="Times New Roman" w:hAnsi="Times New Roman" w:cs="Times New Roman"/>
-          <w:color w:val="000000" w:themeColor="text1"/>
-          <w:sz w:val="24"/>
-          <w:szCs w:val="24"/>
-          <w:lang w:bidi="mr-IN"/>
-        </w:rPr>
-        <w:t xml:space="preserve"> et al. [13] proposed VIKOR and ELECTRE methods for material selection. </w:t>
-      </w:r>
-      <w:proofErr w:type="spellStart"/>
-      <w:r>
-        <w:rPr>
-          <w:rFonts w:ascii="Times New Roman" w:hAnsi="Times New Roman" w:cs="Times New Roman"/>
-          <w:color w:val="000000" w:themeColor="text1"/>
-          <w:sz w:val="24"/>
-          <w:szCs w:val="24"/>
-          <w:lang w:bidi="mr-IN"/>
-        </w:rPr>
-        <w:t>Fayazbakhsh</w:t>
-      </w:r>
-      <w:proofErr w:type="spellEnd"/>
-      <w:r>
-        <w:rPr>
-          <w:rFonts w:ascii="Times New Roman" w:hAnsi="Times New Roman" w:cs="Times New Roman"/>
-          <w:color w:val="000000" w:themeColor="text1"/>
-          <w:sz w:val="24"/>
-          <w:szCs w:val="24"/>
-          <w:lang w:bidi="mr-IN"/>
-        </w:rPr>
-        <w:t xml:space="preserve"> et al. used Z-transformation in statistics for normalization of material properties for materials selection in mechanical design. </w:t>
-      </w:r>
-      <w:proofErr w:type="spellStart"/>
-      <w:r>
-        <w:rPr>
-          <w:rFonts w:ascii="Times New Roman" w:hAnsi="Times New Roman" w:cs="Times New Roman"/>
-          <w:color w:val="000000" w:themeColor="text1"/>
-          <w:sz w:val="24"/>
-          <w:szCs w:val="24"/>
-          <w:lang w:bidi="mr-IN"/>
-        </w:rPr>
-        <w:t>Khabbaz</w:t>
-      </w:r>
-      <w:proofErr w:type="spellEnd"/>
-      <w:r>
-        <w:rPr>
-          <w:rFonts w:ascii="Times New Roman" w:hAnsi="Times New Roman" w:cs="Times New Roman"/>
-          <w:color w:val="000000" w:themeColor="text1"/>
-          <w:sz w:val="24"/>
-          <w:szCs w:val="24"/>
-          <w:lang w:bidi="mr-IN"/>
-        </w:rPr>
-        <w:t xml:space="preserve"> et al. [14] proposed a fuzzy logic approach for material selection. </w:t>
-      </w:r>
-      <w:proofErr w:type="spellStart"/>
-      <w:r>
-        <w:rPr>
-          <w:rFonts w:ascii="Times New Roman" w:hAnsi="Times New Roman" w:cs="Times New Roman"/>
-          <w:color w:val="000000" w:themeColor="text1"/>
-          <w:sz w:val="24"/>
-          <w:szCs w:val="24"/>
-          <w:lang w:bidi="mr-IN"/>
-        </w:rPr>
-        <w:t>Jahan</w:t>
-      </w:r>
-      <w:proofErr w:type="spellEnd"/>
-      <w:r>
-        <w:rPr>
-          <w:rFonts w:ascii="Times New Roman" w:hAnsi="Times New Roman" w:cs="Times New Roman"/>
-          <w:color w:val="000000" w:themeColor="text1"/>
-          <w:sz w:val="24"/>
-          <w:szCs w:val="24"/>
-          <w:lang w:bidi="mr-IN"/>
-        </w:rPr>
-        <w:t xml:space="preserve"> et al. [15] reviewed various material screening and choosing methods. </w:t>
-      </w:r>
-      <w:proofErr w:type="spellStart"/>
-      <w:r>
-        <w:rPr>
-          <w:rFonts w:ascii="Times New Roman" w:hAnsi="Times New Roman" w:cs="Times New Roman"/>
-          <w:color w:val="000000" w:themeColor="text1"/>
-          <w:sz w:val="24"/>
-          <w:szCs w:val="24"/>
-          <w:lang w:bidi="mr-IN"/>
-        </w:rPr>
-        <w:t>Jahan</w:t>
-      </w:r>
-      <w:proofErr w:type="spellEnd"/>
-      <w:r>
-        <w:rPr>
-          <w:rFonts w:ascii="Times New Roman" w:hAnsi="Times New Roman" w:cs="Times New Roman"/>
-          <w:color w:val="000000" w:themeColor="text1"/>
-          <w:sz w:val="24"/>
-          <w:szCs w:val="24"/>
-          <w:lang w:bidi="mr-IN"/>
-        </w:rPr>
-        <w:t xml:space="preserve"> et al has also proposed linear assignment model for material selection. A subjective and objective integrated with MADM was proposed by </w:t>
-      </w:r>
-      <w:proofErr w:type="spellStart"/>
-      <w:r>
-        <w:rPr>
-          <w:rFonts w:ascii="Times New Roman" w:hAnsi="Times New Roman" w:cs="Times New Roman"/>
-          <w:color w:val="000000" w:themeColor="text1"/>
-          <w:sz w:val="24"/>
-          <w:szCs w:val="24"/>
-          <w:lang w:bidi="mr-IN"/>
-        </w:rPr>
-        <w:t>Rao</w:t>
-      </w:r>
-      <w:proofErr w:type="spellEnd"/>
-      <w:r>
-        <w:rPr>
-          <w:rFonts w:ascii="Times New Roman" w:hAnsi="Times New Roman" w:cs="Times New Roman"/>
-          <w:color w:val="000000" w:themeColor="text1"/>
-          <w:sz w:val="24"/>
-          <w:szCs w:val="24"/>
-          <w:lang w:bidi="mr-IN"/>
-        </w:rPr>
-        <w:t xml:space="preserve"> et al. [16] However, all these methods and procedures have analytical approach for material selection with </w:t>
+        <w:t xml:space="preserve">. Manshadi et al.  proposed a numerical method for materials selection.[12] However, the method does not make a provision for considering the qualitative material selection attributes. Rao proposed a compromise ranking method known as VIKOR and Chatterjee et al. [13] proposed VIKOR and ELECTRE methods for material selection. Fayazbakhsh et al. used Z-transformation in statistics for normalization of material properties for materials selection in mechanical design. Khabbaz et al. [14] proposed a fuzzy logic approach for material selection. Jahan et al. [15] reviewed various material screening and choosing methods. Jahan et al has also proposed linear assignment model for material selection. A subjective and objective integrated with MADM was proposed by Rao et al. [16] However, all these methods and procedures have analytical approach for material selection with </w:t>
       </w:r>
       <w:r>
         <w:rPr>
@@ -1172,9 +865,8 @@
           <w:szCs w:val="24"/>
           <w:shd w:val="clear" w:color="auto" w:fill="FFFFFF"/>
         </w:rPr>
-        <w:t xml:space="preserve"> tried to include user interaction in design process. Van </w:t>
-      </w:r>
-      <w:proofErr w:type="spellStart"/>
+        <w:t xml:space="preserve"> tried to include user interaction in design process. Van Kester</w:t>
+      </w:r>
       <w:r>
         <w:rPr>
           <w:rFonts w:ascii="Times New Roman" w:hAnsi="Times New Roman" w:cs="Times New Roman"/>
@@ -1183,28 +875,7 @@
           <w:szCs w:val="24"/>
           <w:shd w:val="clear" w:color="auto" w:fill="FFFFFF"/>
         </w:rPr>
-        <w:t>Kester</w:t>
-      </w:r>
-      <w:r>
-        <w:rPr>
-          <w:rFonts w:ascii="Times New Roman" w:hAnsi="Times New Roman" w:cs="Times New Roman"/>
-          <w:color w:val="000000"/>
-          <w:sz w:val="24"/>
-          <w:szCs w:val="24"/>
-          <w:shd w:val="clear" w:color="auto" w:fill="FFFFFF"/>
-        </w:rPr>
-        <w:t>en</w:t>
-      </w:r>
-      <w:proofErr w:type="spellEnd"/>
-      <w:r>
-        <w:rPr>
-          <w:rFonts w:ascii="Times New Roman" w:hAnsi="Times New Roman" w:cs="Times New Roman"/>
-          <w:color w:val="000000"/>
-          <w:sz w:val="24"/>
-          <w:szCs w:val="24"/>
-          <w:shd w:val="clear" w:color="auto" w:fill="FFFFFF"/>
-        </w:rPr>
-        <w:t xml:space="preserve"> proposed three tools for procuring</w:t>
+        <w:t>en proposed three tools for procuring</w:t>
       </w:r>
       <w:r>
         <w:rPr>
@@ -1245,9 +916,8 @@
           <w:szCs w:val="24"/>
           <w:shd w:val="clear" w:color="auto" w:fill="FFFFFF"/>
         </w:rPr>
-        <w:t xml:space="preserve"> designer tries to interpret the user interaction attributes specified by user in linguistic terms as per his subjective understanding and knowledge of these terms, leaving room for misinterpretations and leading to incorrect expression of requirements, both by the user and the designer. </w:t>
-      </w:r>
-      <w:proofErr w:type="spellStart"/>
+        <w:t xml:space="preserve"> designer tries to interpret the user interaction attributes specified by user in linguistic terms as per his subjective understanding and knowledge of these terms, leaving room for misinterpretations and leading to incorrect expression of requirements, both by the user and the designer. Grovers et. </w:t>
+      </w:r>
       <w:r>
         <w:rPr>
           <w:rFonts w:ascii="Times New Roman" w:hAnsi="Times New Roman" w:cs="Times New Roman"/>
@@ -1256,9 +926,8 @@
           <w:szCs w:val="24"/>
           <w:shd w:val="clear" w:color="auto" w:fill="FFFFFF"/>
         </w:rPr>
-        <w:t>Grovers</w:t>
-      </w:r>
-      <w:proofErr w:type="spellEnd"/>
+        <w:t>al</w:t>
+      </w:r>
       <w:r>
         <w:rPr>
           <w:rFonts w:ascii="Times New Roman" w:hAnsi="Times New Roman" w:cs="Times New Roman"/>
@@ -1267,52 +936,8 @@
           <w:szCs w:val="24"/>
           <w:shd w:val="clear" w:color="auto" w:fill="FFFFFF"/>
         </w:rPr>
-        <w:t xml:space="preserve"> </w:t>
-      </w:r>
-      <w:proofErr w:type="gramStart"/>
-      <w:r>
-        <w:rPr>
-          <w:rFonts w:ascii="Times New Roman" w:hAnsi="Times New Roman" w:cs="Times New Roman"/>
-          <w:color w:val="000000"/>
-          <w:sz w:val="24"/>
-          <w:szCs w:val="24"/>
-          <w:shd w:val="clear" w:color="auto" w:fill="FFFFFF"/>
-        </w:rPr>
-        <w:t>et</w:t>
-      </w:r>
-      <w:proofErr w:type="gramEnd"/>
-      <w:r>
-        <w:rPr>
-          <w:rFonts w:ascii="Times New Roman" w:hAnsi="Times New Roman" w:cs="Times New Roman"/>
-          <w:color w:val="000000"/>
-          <w:sz w:val="24"/>
-          <w:szCs w:val="24"/>
-          <w:shd w:val="clear" w:color="auto" w:fill="FFFFFF"/>
-        </w:rPr>
-        <w:t xml:space="preserve">. </w:t>
-      </w:r>
-      <w:proofErr w:type="gramStart"/>
-      <w:r>
-        <w:rPr>
-          <w:rFonts w:ascii="Times New Roman" w:hAnsi="Times New Roman" w:cs="Times New Roman"/>
-          <w:color w:val="000000"/>
-          <w:sz w:val="24"/>
-          <w:szCs w:val="24"/>
-          <w:shd w:val="clear" w:color="auto" w:fill="FFFFFF"/>
-        </w:rPr>
-        <w:t>al</w:t>
-      </w:r>
-      <w:r>
-        <w:rPr>
-          <w:rFonts w:ascii="Times New Roman" w:hAnsi="Times New Roman" w:cs="Times New Roman"/>
-          <w:color w:val="000000"/>
-          <w:sz w:val="24"/>
-          <w:szCs w:val="24"/>
-          <w:shd w:val="clear" w:color="auto" w:fill="FFFFFF"/>
-        </w:rPr>
         <w:t>[</w:t>
       </w:r>
-      <w:proofErr w:type="gramEnd"/>
       <w:r>
         <w:rPr>
           <w:rFonts w:ascii="Times New Roman" w:hAnsi="Times New Roman" w:cs="Times New Roman"/>
@@ -1666,47 +1291,7 @@
           <w:sz w:val="24"/>
           <w:szCs w:val="24"/>
         </w:rPr>
-        <w:t xml:space="preserve">pplications of Watch Strap, Shoe, </w:t>
-      </w:r>
-      <w:proofErr w:type="spellStart"/>
-      <w:r>
-        <w:rPr>
-          <w:rFonts w:ascii="Times New Roman" w:hAnsi="Times New Roman" w:cs="Times New Roman"/>
-          <w:color w:val="000000" w:themeColor="text1"/>
-          <w:sz w:val="24"/>
-          <w:szCs w:val="24"/>
-        </w:rPr>
-        <w:t>McWheel</w:t>
-      </w:r>
-      <w:proofErr w:type="spellEnd"/>
-      <w:r>
-        <w:rPr>
-          <w:rFonts w:ascii="Times New Roman" w:hAnsi="Times New Roman" w:cs="Times New Roman"/>
-          <w:color w:val="000000" w:themeColor="text1"/>
-          <w:sz w:val="24"/>
-          <w:szCs w:val="24"/>
-        </w:rPr>
-        <w:t xml:space="preserve">, </w:t>
-      </w:r>
-      <w:proofErr w:type="gramStart"/>
-      <w:r>
-        <w:rPr>
-          <w:rFonts w:ascii="Times New Roman" w:hAnsi="Times New Roman" w:cs="Times New Roman"/>
-          <w:color w:val="000000" w:themeColor="text1"/>
-          <w:sz w:val="24"/>
-          <w:szCs w:val="24"/>
-        </w:rPr>
-        <w:t>Mouse</w:t>
-      </w:r>
-      <w:proofErr w:type="gramEnd"/>
-      <w:r>
-        <w:rPr>
-          <w:rFonts w:ascii="Times New Roman" w:hAnsi="Times New Roman" w:cs="Times New Roman"/>
-          <w:color w:val="000000" w:themeColor="text1"/>
-          <w:sz w:val="24"/>
-          <w:szCs w:val="24"/>
-        </w:rPr>
-        <w:t xml:space="preserve"> are given to depict applicabili</w:t>
+        <w:t>pplications of Watch Strap, Shoe, McWheel, Mouse are given to depict applicabili</w:t>
       </w:r>
       <w:r>
         <w:rPr>
@@ -4107,7 +3692,7 @@
           <w:noProof/>
           <w:sz w:val="24"/>
           <w:szCs w:val="24"/>
-          <w:lang w:eastAsia="en-IN" w:bidi="mr-IN"/>
+          <w:lang w:val="en-US"/>
         </w:rPr>
         <w:lastRenderedPageBreak/>
         <w:drawing>
@@ -4409,25 +3994,7 @@
           <w:sz w:val="24"/>
           <w:szCs w:val="24"/>
         </w:rPr>
-        <w:t xml:space="preserve">A triangular fuzzy set for each numeric rating on the user scale is created with </w:t>
-      </w:r>
-      <w:proofErr w:type="gramStart"/>
-      <w:r>
-        <w:rPr>
-          <w:rFonts w:ascii="Times New Roman" w:hAnsi="Times New Roman" w:cs="Times New Roman"/>
-          <w:sz w:val="24"/>
-          <w:szCs w:val="24"/>
-        </w:rPr>
-        <w:t>Min(</w:t>
-      </w:r>
-      <w:proofErr w:type="gramEnd"/>
-      <w:r>
-        <w:rPr>
-          <w:rFonts w:ascii="Times New Roman" w:hAnsi="Times New Roman" w:cs="Times New Roman"/>
-          <w:sz w:val="24"/>
-          <w:szCs w:val="24"/>
-        </w:rPr>
-        <w:t>i) as lower limit, M(i) as the central limit and the Max(i) as the upper limit of the fuzzy set. A fuzzy representation of the ratings is required to deal with the imprecise nature of the sensorial attributes. In the fuzzy sets, according to definition, the extreme limits are assigned a membership grade of 0 whereas the central limit is assigned a membership grade of 1.Although the fuzzy sets provide a better representation, they cannot be directly used in Target based material selection techniques such as VIKOR. It is thus necessary to represent the fuzzy sets by equivalent crisp values. The equivalent value is obtained by determining the centroid of the fuzzy set. The rating value corresponding to the centroid is the equivalent value. Thus, the above mentioned procedure effectively translates the linguistic terms into representative numeric rating values.</w:t>
+        <w:t>A triangular fuzzy set for each numeric rating on the user scale is created with Min(i) as lower limit, M(i) as the central limit and the Max(i) as the upper limit of the fuzzy set. A fuzzy representation of the ratings is required to deal with the imprecise nature of the sensorial attributes. In the fuzzy sets, according to definition, the extreme limits are assigned a membership grade of 0 whereas the central limit is assigned a membership grade of 1.Although the fuzzy sets provide a better representation, they cannot be directly used in Target based material selection techniques such as VIKOR. It is thus necessary to represent the fuzzy sets by equivalent crisp values. The equivalent value is obtained by determining the centroid of the fuzzy set. The rating value corresponding to the centroid is the equivalent value. Thus, the above mentioned procedure effectively translates the linguistic terms into representative numeric rating values.</w:t>
       </w:r>
     </w:p>
     <w:p>
@@ -4532,7 +4099,7 @@
           <w:noProof/>
           <w:sz w:val="24"/>
           <w:szCs w:val="24"/>
-          <w:lang w:eastAsia="en-IN" w:bidi="mr-IN"/>
+          <w:lang w:val="en-US"/>
         </w:rPr>
         <w:drawing>
           <wp:inline distT="0" distB="0" distL="0" distR="0">
@@ -5361,8 +4928,6 @@
               </w:rPr>
               <w:t>Recurring</w:t>
             </w:r>
-            <w:bookmarkStart w:id="0" w:name="_GoBack"/>
-            <w:bookmarkEnd w:id="0"/>
           </w:p>
         </w:tc>
       </w:tr>
@@ -7303,7 +6868,6 @@
                 <w:vertAlign w:val="subscript"/>
               </w:rPr>
             </w:pPr>
-            <w:proofErr w:type="spellStart"/>
             <w:r>
               <w:rPr>
                 <w:rFonts w:ascii="Times New Roman" w:hAnsi="Times New Roman" w:cs="Times New Roman"/>
@@ -7325,7 +6889,6 @@
               </w:rPr>
               <w:t>ij</w:t>
             </w:r>
-            <w:proofErr w:type="spellEnd"/>
           </w:p>
         </w:tc>
         <w:tc>
@@ -8094,7 +7657,6 @@
                 <w:vertAlign w:val="subscript"/>
               </w:rPr>
             </w:pPr>
-            <w:proofErr w:type="spellStart"/>
             <w:r>
               <w:rPr>
                 <w:rFonts w:ascii="Times New Roman" w:hAnsi="Times New Roman" w:cs="Times New Roman"/>
@@ -8116,7 +7678,6 @@
               </w:rPr>
               <w:t>i</w:t>
             </w:r>
-            <w:proofErr w:type="spellEnd"/>
           </w:p>
         </w:tc>
         <w:tc>
@@ -10229,25 +9790,14 @@
                 <w:szCs w:val="24"/>
               </w:rPr>
             </w:pPr>
-            <w:proofErr w:type="spellStart"/>
-            <w:r>
-              <w:rPr>
-                <w:rFonts w:ascii="Times New Roman" w:hAnsi="Times New Roman" w:cs="Times New Roman"/>
-                <w:color w:val="000000"/>
-                <w:sz w:val="24"/>
-                <w:szCs w:val="24"/>
-              </w:rPr>
-              <w:t>extermely</w:t>
-            </w:r>
-            <w:proofErr w:type="spellEnd"/>
-            <w:r>
-              <w:rPr>
-                <w:rFonts w:ascii="Times New Roman" w:hAnsi="Times New Roman" w:cs="Times New Roman"/>
-                <w:color w:val="000000"/>
-                <w:sz w:val="24"/>
-                <w:szCs w:val="24"/>
-              </w:rPr>
-              <w:t xml:space="preserve"> rough</w:t>
+            <w:r>
+              <w:rPr>
+                <w:rFonts w:ascii="Times New Roman" w:hAnsi="Times New Roman" w:cs="Times New Roman"/>
+                <w:color w:val="000000"/>
+                <w:sz w:val="24"/>
+                <w:szCs w:val="24"/>
+              </w:rPr>
+              <w:t>extermely rough</w:t>
             </w:r>
           </w:p>
         </w:tc>
@@ -10991,7 +10541,6 @@
                 <w:vertAlign w:val="subscript"/>
               </w:rPr>
             </w:pPr>
-            <w:proofErr w:type="spellStart"/>
             <w:r>
               <w:rPr>
                 <w:rFonts w:ascii="Times New Roman" w:hAnsi="Times New Roman" w:cs="Times New Roman"/>
@@ -11013,7 +10562,6 @@
               </w:rPr>
               <w:t>ij</w:t>
             </w:r>
-            <w:proofErr w:type="spellEnd"/>
           </w:p>
         </w:tc>
         <w:tc>
@@ -11917,7 +11465,6 @@
                 <w:vertAlign w:val="subscript"/>
               </w:rPr>
             </w:pPr>
-            <w:proofErr w:type="spellStart"/>
             <w:r>
               <w:rPr>
                 <w:rFonts w:ascii="Times New Roman" w:hAnsi="Times New Roman" w:cs="Times New Roman"/>
@@ -11939,7 +11486,6 @@
               </w:rPr>
               <w:t>i</w:t>
             </w:r>
-            <w:proofErr w:type="spellEnd"/>
           </w:p>
         </w:tc>
         <w:tc>
@@ -12687,9 +12233,8 @@
           <w:sz w:val="24"/>
           <w:szCs w:val="24"/>
         </w:rPr>
-        <w:t xml:space="preserve">Table </w:t>
-      </w:r>
-      <w:proofErr w:type="gramStart"/>
+        <w:t>Table 8</w:t>
+      </w:r>
       <w:r>
         <w:rPr>
           <w:rFonts w:ascii="Times New Roman" w:hAnsi="Times New Roman" w:cs="Times New Roman"/>
@@ -12697,26 +12242,7 @@
           <w:sz w:val="24"/>
           <w:szCs w:val="24"/>
         </w:rPr>
-        <w:t>8</w:t>
-      </w:r>
-      <w:r>
-        <w:rPr>
-          <w:rFonts w:ascii="Times New Roman" w:hAnsi="Times New Roman" w:cs="Times New Roman"/>
-          <w:b/>
-          <w:sz w:val="24"/>
-          <w:szCs w:val="24"/>
-        </w:rPr>
-        <w:t xml:space="preserve"> :</w:t>
-      </w:r>
-      <w:proofErr w:type="gramEnd"/>
-      <w:r>
-        <w:rPr>
-          <w:rFonts w:ascii="Times New Roman" w:hAnsi="Times New Roman" w:cs="Times New Roman"/>
-          <w:b/>
-          <w:sz w:val="24"/>
-          <w:szCs w:val="24"/>
-        </w:rPr>
-        <w:t xml:space="preserve"> MADM Table</w:t>
+        <w:t xml:space="preserve"> : MADM Table</w:t>
       </w:r>
     </w:p>
     <w:tbl>
@@ -14016,7 +13542,6 @@
                 <w:vertAlign w:val="subscript"/>
               </w:rPr>
             </w:pPr>
-            <w:proofErr w:type="spellStart"/>
             <w:r>
               <w:rPr>
                 <w:rFonts w:ascii="Times New Roman" w:hAnsi="Times New Roman" w:cs="Times New Roman"/>
@@ -14038,7 +13563,6 @@
               </w:rPr>
               <w:t>ij</w:t>
             </w:r>
-            <w:proofErr w:type="spellEnd"/>
           </w:p>
         </w:tc>
         <w:tc>
@@ -14508,7 +14032,6 @@
                 <w:vertAlign w:val="subscript"/>
               </w:rPr>
             </w:pPr>
-            <w:proofErr w:type="spellStart"/>
             <w:r>
               <w:rPr>
                 <w:rFonts w:ascii="Times New Roman" w:hAnsi="Times New Roman" w:cs="Times New Roman"/>
@@ -14530,7 +14053,6 @@
               </w:rPr>
               <w:t>i</w:t>
             </w:r>
-            <w:proofErr w:type="spellEnd"/>
           </w:p>
         </w:tc>
         <w:tc>
@@ -18445,23 +17967,13 @@
         </w:rPr>
         <w:t xml:space="preserve"> </w:t>
       </w:r>
-      <w:proofErr w:type="gramStart"/>
-      <w:r>
-        <w:rPr>
-          <w:rFonts w:ascii="Times New Roman" w:hAnsi="Times New Roman" w:cs="Times New Roman"/>
-          <w:sz w:val="24"/>
-          <w:szCs w:val="24"/>
-        </w:rPr>
-        <w:t>The</w:t>
-      </w:r>
-      <w:proofErr w:type="gramEnd"/>
-      <w:r>
-        <w:rPr>
-          <w:rFonts w:ascii="Times New Roman" w:hAnsi="Times New Roman" w:cs="Times New Roman"/>
-          <w:sz w:val="24"/>
-          <w:szCs w:val="24"/>
-        </w:rPr>
-        <w:t xml:space="preserve"> numeric</w:t>
+      <w:r>
+        <w:rPr>
+          <w:rFonts w:ascii="Times New Roman" w:hAnsi="Times New Roman" w:cs="Times New Roman"/>
+          <w:sz w:val="24"/>
+          <w:szCs w:val="24"/>
+        </w:rPr>
+        <w:t>The numeric</w:t>
       </w:r>
       <w:r>
         <w:rPr>
@@ -19903,79 +19415,7 @@
           <w:szCs w:val="24"/>
         </w:rPr>
         <w:lastRenderedPageBreak/>
-        <w:t xml:space="preserve">In helping </w:t>
-      </w:r>
-      <w:proofErr w:type="gramStart"/>
-      <w:r>
-        <w:rPr>
-          <w:rFonts w:ascii="Times New Roman" w:hAnsi="Times New Roman" w:cs="Times New Roman"/>
-          <w:sz w:val="24"/>
-          <w:szCs w:val="24"/>
-        </w:rPr>
-        <w:t>us</w:t>
-      </w:r>
-      <w:proofErr w:type="gramEnd"/>
-      <w:r>
-        <w:rPr>
-          <w:rFonts w:ascii="Times New Roman" w:hAnsi="Times New Roman" w:cs="Times New Roman"/>
-          <w:sz w:val="24"/>
-          <w:szCs w:val="24"/>
-        </w:rPr>
-        <w:t xml:space="preserve"> get a clearer picture, orienting the focus of the research paper and fine tuning the </w:t>
-      </w:r>
-      <w:proofErr w:type="spellStart"/>
-      <w:r>
-        <w:rPr>
-          <w:rFonts w:ascii="Times New Roman" w:hAnsi="Times New Roman" w:cs="Times New Roman"/>
-          <w:sz w:val="24"/>
-          <w:szCs w:val="24"/>
-        </w:rPr>
-        <w:t>criticals</w:t>
-      </w:r>
-      <w:proofErr w:type="spellEnd"/>
-      <w:r>
-        <w:rPr>
-          <w:rFonts w:ascii="Times New Roman" w:hAnsi="Times New Roman" w:cs="Times New Roman"/>
-          <w:sz w:val="24"/>
-          <w:szCs w:val="24"/>
-        </w:rPr>
-        <w:t xml:space="preserve"> </w:t>
-      </w:r>
-      <w:proofErr w:type="spellStart"/>
-      <w:r>
-        <w:rPr>
-          <w:rFonts w:ascii="Times New Roman" w:hAnsi="Times New Roman" w:cs="Times New Roman"/>
-          <w:sz w:val="24"/>
-          <w:szCs w:val="24"/>
-        </w:rPr>
-        <w:t>Dr.</w:t>
-      </w:r>
-      <w:proofErr w:type="spellEnd"/>
-      <w:r>
-        <w:rPr>
-          <w:rFonts w:ascii="Times New Roman" w:hAnsi="Times New Roman" w:cs="Times New Roman"/>
-          <w:sz w:val="24"/>
-          <w:szCs w:val="24"/>
-        </w:rPr>
-        <w:t xml:space="preserve"> V.B. </w:t>
-      </w:r>
-      <w:proofErr w:type="spellStart"/>
-      <w:r>
-        <w:rPr>
-          <w:rFonts w:ascii="Times New Roman" w:hAnsi="Times New Roman" w:cs="Times New Roman"/>
-          <w:sz w:val="24"/>
-          <w:szCs w:val="24"/>
-        </w:rPr>
-        <w:t>Suryawanshi</w:t>
-      </w:r>
-      <w:proofErr w:type="spellEnd"/>
-      <w:r>
-        <w:rPr>
-          <w:rFonts w:ascii="Times New Roman" w:hAnsi="Times New Roman" w:cs="Times New Roman"/>
-          <w:sz w:val="24"/>
-          <w:szCs w:val="24"/>
-        </w:rPr>
-        <w:t xml:space="preserve"> played a key role.</w:t>
+        <w:t>In helping us get a clearer picture, orienting the focus of the research paper and fine tuning the criticals Dr. V.B. Suryawanshi played a key role.</w:t>
       </w:r>
     </w:p>
     <w:p>
@@ -20039,29 +19479,7 @@
           <w:szCs w:val="24"/>
           <w:lang w:eastAsia="en-IN" w:bidi="mr-IN"/>
         </w:rPr>
-        <w:t xml:space="preserve">Van </w:t>
-      </w:r>
-      <w:proofErr w:type="spellStart"/>
-      <w:r>
-        <w:rPr>
-          <w:rFonts w:ascii="Times New Roman" w:eastAsia="Times New Roman" w:hAnsi="Times New Roman" w:cs="Times New Roman"/>
-          <w:color w:val="000000" w:themeColor="text1"/>
-          <w:sz w:val="24"/>
-          <w:szCs w:val="24"/>
-          <w:lang w:eastAsia="en-IN" w:bidi="mr-IN"/>
-        </w:rPr>
-        <w:t>Kesteren</w:t>
-      </w:r>
-      <w:proofErr w:type="spellEnd"/>
-      <w:r>
-        <w:rPr>
-          <w:rFonts w:ascii="Times New Roman" w:eastAsia="Times New Roman" w:hAnsi="Times New Roman" w:cs="Times New Roman"/>
-          <w:color w:val="000000" w:themeColor="text1"/>
-          <w:sz w:val="24"/>
-          <w:szCs w:val="24"/>
-          <w:lang w:eastAsia="en-IN" w:bidi="mr-IN"/>
-        </w:rPr>
-        <w:t xml:space="preserve">, I.E.H., 2008. </w:t>
+        <w:t xml:space="preserve">Van Kesteren, I.E.H., 2008. </w:t>
       </w:r>
       <w:r>
         <w:rPr>
@@ -20101,45 +19519,8 @@
           <w:sz w:val="24"/>
           <w:szCs w:val="24"/>
         </w:rPr>
-        <w:t>[2]</w:t>
-      </w:r>
-      <w:proofErr w:type="spellStart"/>
-      <w:r>
-        <w:rPr>
-          <w:rFonts w:ascii="Times New Roman" w:hAnsi="Times New Roman" w:cs="Times New Roman"/>
-          <w:sz w:val="24"/>
-          <w:szCs w:val="24"/>
-        </w:rPr>
-        <w:t>Doordan</w:t>
-      </w:r>
-      <w:proofErr w:type="spellEnd"/>
-      <w:r>
-        <w:rPr>
-          <w:rFonts w:ascii="Times New Roman" w:hAnsi="Times New Roman" w:cs="Times New Roman"/>
-          <w:sz w:val="24"/>
-          <w:szCs w:val="24"/>
-        </w:rPr>
-        <w:t xml:space="preserve">, D.P., 2003. </w:t>
-      </w:r>
-      <w:proofErr w:type="gramStart"/>
-      <w:r>
-        <w:rPr>
-          <w:rFonts w:ascii="Times New Roman" w:hAnsi="Times New Roman" w:cs="Times New Roman"/>
-          <w:sz w:val="24"/>
-          <w:szCs w:val="24"/>
-        </w:rPr>
-        <w:t>On materials.</w:t>
-      </w:r>
-      <w:proofErr w:type="gramEnd"/>
-      <w:r>
-        <w:rPr>
-          <w:rFonts w:ascii="Times New Roman" w:hAnsi="Times New Roman" w:cs="Times New Roman"/>
-          <w:sz w:val="24"/>
-          <w:szCs w:val="24"/>
-        </w:rPr>
-        <w:t xml:space="preserve"> </w:t>
-      </w:r>
-      <w:proofErr w:type="gramStart"/>
+        <w:t xml:space="preserve">[2]Doordan, D.P., 2003. On materials. </w:t>
+      </w:r>
       <w:r>
         <w:rPr>
           <w:rFonts w:ascii="Times New Roman" w:hAnsi="Times New Roman" w:cs="Times New Roman"/>
@@ -20176,7 +19557,6 @@
         </w:rPr>
         <w:t>(4), pp.3-8.</w:t>
       </w:r>
-      <w:proofErr w:type="gramEnd"/>
     </w:p>
     <w:p>
       <w:pPr>
@@ -20198,7 +19578,6 @@
         </w:rPr>
         <w:t xml:space="preserve">[3] </w:t>
       </w:r>
-      <w:proofErr w:type="spellStart"/>
       <w:r>
         <w:rPr>
           <w:rFonts w:ascii="Times New Roman" w:eastAsia="Times New Roman" w:hAnsi="Times New Roman" w:cs="Times New Roman"/>
@@ -20207,64 +19586,8 @@
           <w:szCs w:val="24"/>
           <w:lang w:eastAsia="en-IN" w:bidi="mr-IN"/>
         </w:rPr>
-        <w:t>Karande</w:t>
-      </w:r>
-      <w:proofErr w:type="spellEnd"/>
-      <w:r>
-        <w:rPr>
-          <w:rFonts w:ascii="Times New Roman" w:eastAsia="Times New Roman" w:hAnsi="Times New Roman" w:cs="Times New Roman"/>
-          <w:color w:val="000000" w:themeColor="text1"/>
-          <w:sz w:val="24"/>
-          <w:szCs w:val="24"/>
-          <w:lang w:eastAsia="en-IN" w:bidi="mr-IN"/>
-        </w:rPr>
-        <w:t xml:space="preserve">, P., </w:t>
-      </w:r>
-      <w:proofErr w:type="spellStart"/>
-      <w:r>
-        <w:rPr>
-          <w:rFonts w:ascii="Times New Roman" w:eastAsia="Times New Roman" w:hAnsi="Times New Roman" w:cs="Times New Roman"/>
-          <w:color w:val="000000" w:themeColor="text1"/>
-          <w:sz w:val="24"/>
-          <w:szCs w:val="24"/>
-          <w:lang w:eastAsia="en-IN" w:bidi="mr-IN"/>
-        </w:rPr>
-        <w:t>Gauri</w:t>
-      </w:r>
-      <w:proofErr w:type="spellEnd"/>
-      <w:r>
-        <w:rPr>
-          <w:rFonts w:ascii="Times New Roman" w:eastAsia="Times New Roman" w:hAnsi="Times New Roman" w:cs="Times New Roman"/>
-          <w:color w:val="000000" w:themeColor="text1"/>
-          <w:sz w:val="24"/>
-          <w:szCs w:val="24"/>
-          <w:lang w:eastAsia="en-IN" w:bidi="mr-IN"/>
-        </w:rPr>
-        <w:t xml:space="preserve">, S.K. and </w:t>
-      </w:r>
-      <w:proofErr w:type="spellStart"/>
-      <w:r>
-        <w:rPr>
-          <w:rFonts w:ascii="Times New Roman" w:eastAsia="Times New Roman" w:hAnsi="Times New Roman" w:cs="Times New Roman"/>
-          <w:color w:val="000000" w:themeColor="text1"/>
-          <w:sz w:val="24"/>
-          <w:szCs w:val="24"/>
-          <w:lang w:eastAsia="en-IN" w:bidi="mr-IN"/>
-        </w:rPr>
-        <w:t>Chakraborty</w:t>
-      </w:r>
-      <w:proofErr w:type="spellEnd"/>
-      <w:r>
-        <w:rPr>
-          <w:rFonts w:ascii="Times New Roman" w:eastAsia="Times New Roman" w:hAnsi="Times New Roman" w:cs="Times New Roman"/>
-          <w:color w:val="000000" w:themeColor="text1"/>
-          <w:sz w:val="24"/>
-          <w:szCs w:val="24"/>
-          <w:lang w:eastAsia="en-IN" w:bidi="mr-IN"/>
-        </w:rPr>
-        <w:t xml:space="preserve">, S., 2013. Applications of utility concept and desirability function for materials selection. </w:t>
-      </w:r>
-      <w:proofErr w:type="gramStart"/>
+        <w:t xml:space="preserve">Karande, P., Gauri, S.K. and Chakraborty, S., 2013. Applications of utility concept and desirability function for materials selection. </w:t>
+      </w:r>
       <w:r>
         <w:rPr>
           <w:rFonts w:ascii="Times New Roman" w:eastAsia="Times New Roman" w:hAnsi="Times New Roman" w:cs="Times New Roman"/>
@@ -20309,7 +19632,6 @@
         </w:rPr>
         <w:t>, pp.349-358.</w:t>
       </w:r>
-      <w:proofErr w:type="gramEnd"/>
     </w:p>
     <w:p>
       <w:pPr>
@@ -20327,88 +19649,7 @@
           <w:sz w:val="24"/>
           <w:szCs w:val="24"/>
         </w:rPr>
-        <w:t xml:space="preserve">[4]Van </w:t>
-      </w:r>
-      <w:proofErr w:type="spellStart"/>
-      <w:r>
-        <w:rPr>
-          <w:rFonts w:ascii="Times New Roman" w:hAnsi="Times New Roman" w:cs="Times New Roman"/>
-          <w:sz w:val="24"/>
-          <w:szCs w:val="24"/>
-        </w:rPr>
-        <w:t>Kesteren</w:t>
-      </w:r>
-      <w:proofErr w:type="spellEnd"/>
-      <w:r>
-        <w:rPr>
-          <w:rFonts w:ascii="Times New Roman" w:hAnsi="Times New Roman" w:cs="Times New Roman"/>
-          <w:sz w:val="24"/>
-          <w:szCs w:val="24"/>
-        </w:rPr>
-        <w:t xml:space="preserve">, I.E.H., </w:t>
-      </w:r>
-      <w:proofErr w:type="spellStart"/>
-      <w:r>
-        <w:rPr>
-          <w:rFonts w:ascii="Times New Roman" w:hAnsi="Times New Roman" w:cs="Times New Roman"/>
-          <w:sz w:val="24"/>
-          <w:szCs w:val="24"/>
-        </w:rPr>
-        <w:t>Stappers</w:t>
-      </w:r>
-      <w:proofErr w:type="spellEnd"/>
-      <w:r>
-        <w:rPr>
-          <w:rFonts w:ascii="Times New Roman" w:hAnsi="Times New Roman" w:cs="Times New Roman"/>
-          <w:sz w:val="24"/>
-          <w:szCs w:val="24"/>
-        </w:rPr>
-        <w:t xml:space="preserve">, P.J. and </w:t>
-      </w:r>
-      <w:proofErr w:type="spellStart"/>
-      <w:r>
-        <w:rPr>
-          <w:rFonts w:ascii="Times New Roman" w:hAnsi="Times New Roman" w:cs="Times New Roman"/>
-          <w:sz w:val="24"/>
-          <w:szCs w:val="24"/>
-        </w:rPr>
-        <w:t>Kandachar</w:t>
-      </w:r>
-      <w:proofErr w:type="spellEnd"/>
-      <w:r>
-        <w:rPr>
-          <w:rFonts w:ascii="Times New Roman" w:hAnsi="Times New Roman" w:cs="Times New Roman"/>
-          <w:sz w:val="24"/>
-          <w:szCs w:val="24"/>
-        </w:rPr>
-        <w:t xml:space="preserve">, P.V., 2005. </w:t>
-      </w:r>
-      <w:proofErr w:type="gramStart"/>
-      <w:r>
-        <w:rPr>
-          <w:rFonts w:ascii="Times New Roman" w:hAnsi="Times New Roman" w:cs="Times New Roman"/>
-          <w:sz w:val="24"/>
-          <w:szCs w:val="24"/>
-        </w:rPr>
-        <w:t>Representing product personality in relation to materials in the design problem.</w:t>
-      </w:r>
-      <w:proofErr w:type="gramEnd"/>
-      <w:r>
-        <w:rPr>
-          <w:rFonts w:ascii="Times New Roman" w:hAnsi="Times New Roman" w:cs="Times New Roman"/>
-          <w:sz w:val="24"/>
-          <w:szCs w:val="24"/>
-        </w:rPr>
-        <w:t xml:space="preserve"> </w:t>
-      </w:r>
-      <w:proofErr w:type="gramStart"/>
-      <w:r>
-        <w:rPr>
-          <w:rFonts w:ascii="Times New Roman" w:hAnsi="Times New Roman" w:cs="Times New Roman"/>
-          <w:sz w:val="24"/>
-          <w:szCs w:val="24"/>
-        </w:rPr>
-        <w:t xml:space="preserve">In </w:t>
+        <w:t xml:space="preserve">[4]Van Kesteren, I.E.H., Stappers, P.J. and Kandachar, P.V., 2005. Representing product personality in relation to materials in the design problem. In </w:t>
       </w:r>
       <w:r>
         <w:rPr>
@@ -20428,7 +19669,6 @@
         </w:rPr>
         <w:t>.</w:t>
       </w:r>
-      <w:proofErr w:type="gramEnd"/>
     </w:p>
     <w:p>
       <w:pPr>
@@ -20467,19 +19707,8 @@
           <w:sz w:val="24"/>
           <w:szCs w:val="24"/>
         </w:rPr>
-        <w:t xml:space="preserve">. </w:t>
-      </w:r>
-      <w:proofErr w:type="gramStart"/>
-      <w:r>
-        <w:rPr>
-          <w:rFonts w:ascii="Times New Roman" w:hAnsi="Times New Roman" w:cs="Times New Roman"/>
-          <w:color w:val="000000" w:themeColor="text1"/>
-          <w:sz w:val="24"/>
-          <w:szCs w:val="24"/>
-        </w:rPr>
-        <w:t>Butterworth-Heinemann.</w:t>
-      </w:r>
-      <w:proofErr w:type="gramEnd"/>
+        <w:t>. Butterworth-Heinemann.</w:t>
+      </w:r>
     </w:p>
     <w:p>
       <w:pPr>
@@ -20491,7 +19720,6 @@
           <w:szCs w:val="24"/>
         </w:rPr>
       </w:pPr>
-      <w:proofErr w:type="gramStart"/>
       <w:r>
         <w:rPr>
           <w:rFonts w:ascii="Times New Roman" w:hAnsi="Times New Roman" w:cs="Times New Roman"/>
@@ -20499,99 +19727,8 @@
           <w:sz w:val="24"/>
           <w:szCs w:val="24"/>
         </w:rPr>
-        <w:t xml:space="preserve">[6] van </w:t>
-      </w:r>
-      <w:proofErr w:type="spellStart"/>
-      <w:r>
-        <w:rPr>
-          <w:rFonts w:ascii="Times New Roman" w:hAnsi="Times New Roman" w:cs="Times New Roman"/>
-          <w:color w:val="000000" w:themeColor="text1"/>
-          <w:sz w:val="24"/>
-          <w:szCs w:val="24"/>
-        </w:rPr>
-        <w:t>Kesteren</w:t>
-      </w:r>
-      <w:proofErr w:type="spellEnd"/>
-      <w:r>
-        <w:rPr>
-          <w:rFonts w:ascii="Times New Roman" w:hAnsi="Times New Roman" w:cs="Times New Roman"/>
-          <w:color w:val="000000" w:themeColor="text1"/>
-          <w:sz w:val="24"/>
-          <w:szCs w:val="24"/>
-        </w:rPr>
-        <w:t xml:space="preserve">, I., de </w:t>
-      </w:r>
-      <w:proofErr w:type="spellStart"/>
-      <w:r>
-        <w:rPr>
-          <w:rFonts w:ascii="Times New Roman" w:hAnsi="Times New Roman" w:cs="Times New Roman"/>
-          <w:color w:val="000000" w:themeColor="text1"/>
-          <w:sz w:val="24"/>
-          <w:szCs w:val="24"/>
-        </w:rPr>
-        <w:t>Bruijn</w:t>
-      </w:r>
-      <w:proofErr w:type="spellEnd"/>
-      <w:r>
-        <w:rPr>
-          <w:rFonts w:ascii="Times New Roman" w:hAnsi="Times New Roman" w:cs="Times New Roman"/>
-          <w:color w:val="000000" w:themeColor="text1"/>
-          <w:sz w:val="24"/>
-          <w:szCs w:val="24"/>
-        </w:rPr>
-        <w:t xml:space="preserve">, S. and </w:t>
-      </w:r>
-      <w:proofErr w:type="spellStart"/>
-      <w:r>
-        <w:rPr>
-          <w:rFonts w:ascii="Times New Roman" w:hAnsi="Times New Roman" w:cs="Times New Roman"/>
-          <w:color w:val="000000" w:themeColor="text1"/>
-          <w:sz w:val="24"/>
-          <w:szCs w:val="24"/>
-        </w:rPr>
-        <w:t>Stappers</w:t>
-      </w:r>
-      <w:proofErr w:type="spellEnd"/>
-      <w:r>
-        <w:rPr>
-          <w:rFonts w:ascii="Times New Roman" w:hAnsi="Times New Roman" w:cs="Times New Roman"/>
-          <w:color w:val="000000" w:themeColor="text1"/>
-          <w:sz w:val="24"/>
-          <w:szCs w:val="24"/>
-        </w:rPr>
-        <w:t>, P.J., 2008.</w:t>
-      </w:r>
-      <w:proofErr w:type="gramEnd"/>
-      <w:r>
-        <w:rPr>
-          <w:rFonts w:ascii="Times New Roman" w:hAnsi="Times New Roman" w:cs="Times New Roman"/>
-          <w:color w:val="000000" w:themeColor="text1"/>
-          <w:sz w:val="24"/>
-          <w:szCs w:val="24"/>
-        </w:rPr>
-        <w:t xml:space="preserve"> </w:t>
-      </w:r>
-      <w:proofErr w:type="gramStart"/>
-      <w:r>
-        <w:rPr>
-          <w:rFonts w:ascii="Times New Roman" w:hAnsi="Times New Roman" w:cs="Times New Roman"/>
-          <w:color w:val="000000" w:themeColor="text1"/>
-          <w:sz w:val="24"/>
-          <w:szCs w:val="24"/>
-        </w:rPr>
-        <w:t>Evaluation of materials selection activities in user-centred design projects.</w:t>
-      </w:r>
-      <w:proofErr w:type="gramEnd"/>
-      <w:r>
-        <w:rPr>
-          <w:rFonts w:ascii="Times New Roman" w:hAnsi="Times New Roman" w:cs="Times New Roman"/>
-          <w:color w:val="000000" w:themeColor="text1"/>
-          <w:sz w:val="24"/>
-          <w:szCs w:val="24"/>
-        </w:rPr>
-        <w:t xml:space="preserve"> </w:t>
-      </w:r>
-      <w:proofErr w:type="gramStart"/>
+        <w:t xml:space="preserve">[6] van Kesteren, I., de Bruijn, S. and Stappers, P.J., 2008. Evaluation of materials selection activities in user-centred design projects. </w:t>
+      </w:r>
       <w:r>
         <w:rPr>
           <w:rFonts w:ascii="Times New Roman" w:hAnsi="Times New Roman" w:cs="Times New Roman"/>
@@ -20632,7 +19769,6 @@
         </w:rPr>
         <w:t>(5), pp.417-429.</w:t>
       </w:r>
-      <w:proofErr w:type="gramEnd"/>
     </w:p>
     <w:p>
       <w:pPr>
@@ -20657,73 +19793,7 @@
           <w:szCs w:val="24"/>
           <w:lang w:bidi="mr-IN"/>
         </w:rPr>
-        <w:t xml:space="preserve">[7] Ashby MF, </w:t>
-      </w:r>
-      <w:proofErr w:type="spellStart"/>
-      <w:r>
-        <w:rPr>
-          <w:rFonts w:ascii="Times New Roman" w:hAnsi="Times New Roman" w:cs="Times New Roman"/>
-          <w:color w:val="000000" w:themeColor="text1"/>
-          <w:sz w:val="24"/>
-          <w:szCs w:val="24"/>
-          <w:lang w:bidi="mr-IN"/>
-        </w:rPr>
-        <w:t>Brechet</w:t>
-      </w:r>
-      <w:proofErr w:type="spellEnd"/>
-      <w:r>
-        <w:rPr>
-          <w:rFonts w:ascii="Times New Roman" w:hAnsi="Times New Roman" w:cs="Times New Roman"/>
-          <w:color w:val="000000" w:themeColor="text1"/>
-          <w:sz w:val="24"/>
-          <w:szCs w:val="24"/>
-          <w:lang w:bidi="mr-IN"/>
-        </w:rPr>
-        <w:t xml:space="preserve"> YJM, </w:t>
-      </w:r>
-      <w:proofErr w:type="spellStart"/>
-      <w:r>
-        <w:rPr>
-          <w:rFonts w:ascii="Times New Roman" w:hAnsi="Times New Roman" w:cs="Times New Roman"/>
-          <w:color w:val="000000" w:themeColor="text1"/>
-          <w:sz w:val="24"/>
-          <w:szCs w:val="24"/>
-          <w:lang w:bidi="mr-IN"/>
-        </w:rPr>
-        <w:t>Cebon</w:t>
-      </w:r>
-      <w:proofErr w:type="spellEnd"/>
-      <w:r>
-        <w:rPr>
-          <w:rFonts w:ascii="Times New Roman" w:hAnsi="Times New Roman" w:cs="Times New Roman"/>
-          <w:color w:val="000000" w:themeColor="text1"/>
-          <w:sz w:val="24"/>
-          <w:szCs w:val="24"/>
-          <w:lang w:bidi="mr-IN"/>
-        </w:rPr>
-        <w:t xml:space="preserve"> D, Salvo L. Selection strategies for materials and processes. Mater Des 2004</w:t>
-      </w:r>
-      <w:proofErr w:type="gramStart"/>
-      <w:r>
-        <w:rPr>
-          <w:rFonts w:ascii="Times New Roman" w:hAnsi="Times New Roman" w:cs="Times New Roman"/>
-          <w:color w:val="000000" w:themeColor="text1"/>
-          <w:sz w:val="24"/>
-          <w:szCs w:val="24"/>
-          <w:lang w:bidi="mr-IN"/>
-        </w:rPr>
-        <w:t>;25:51</w:t>
-      </w:r>
-      <w:proofErr w:type="gramEnd"/>
-      <w:r>
-        <w:rPr>
-          <w:rFonts w:ascii="Times New Roman" w:hAnsi="Times New Roman" w:cs="Times New Roman"/>
-          <w:color w:val="000000" w:themeColor="text1"/>
-          <w:sz w:val="24"/>
-          <w:szCs w:val="24"/>
-          <w:lang w:bidi="mr-IN"/>
-        </w:rPr>
-        <w:t>–67.</w:t>
+        <w:t>[7] Ashby MF, Brechet YJM, Cebon D, Salvo L. Selection strategies for materials and processes. Mater Des 2004;25:51–67.</w:t>
       </w:r>
     </w:p>
     <w:p>
@@ -20765,51 +19835,7 @@
           <w:szCs w:val="24"/>
           <w:lang w:bidi="mr-IN"/>
         </w:rPr>
-        <w:t xml:space="preserve">[8] Ashby MF. </w:t>
-      </w:r>
-      <w:proofErr w:type="gramStart"/>
-      <w:r>
-        <w:rPr>
-          <w:rFonts w:ascii="Times New Roman" w:hAnsi="Times New Roman" w:cs="Times New Roman"/>
-          <w:color w:val="000000" w:themeColor="text1"/>
-          <w:sz w:val="24"/>
-          <w:szCs w:val="24"/>
-          <w:lang w:bidi="mr-IN"/>
-        </w:rPr>
-        <w:t>Materials selection in mechanical design.</w:t>
-      </w:r>
-      <w:proofErr w:type="gramEnd"/>
-      <w:r>
-        <w:rPr>
-          <w:rFonts w:ascii="Times New Roman" w:hAnsi="Times New Roman" w:cs="Times New Roman"/>
-          <w:color w:val="000000" w:themeColor="text1"/>
-          <w:sz w:val="24"/>
-          <w:szCs w:val="24"/>
-          <w:lang w:bidi="mr-IN"/>
-        </w:rPr>
-        <w:t xml:space="preserve"> New York: </w:t>
-      </w:r>
-      <w:proofErr w:type="spellStart"/>
-      <w:r>
-        <w:rPr>
-          <w:rFonts w:ascii="Times New Roman" w:hAnsi="Times New Roman" w:cs="Times New Roman"/>
-          <w:color w:val="000000" w:themeColor="text1"/>
-          <w:sz w:val="24"/>
-          <w:szCs w:val="24"/>
-          <w:lang w:bidi="mr-IN"/>
-        </w:rPr>
-        <w:t>Pergamon</w:t>
-      </w:r>
-      <w:proofErr w:type="spellEnd"/>
-      <w:r>
-        <w:rPr>
-          <w:rFonts w:ascii="Times New Roman" w:hAnsi="Times New Roman" w:cs="Times New Roman"/>
-          <w:color w:val="000000" w:themeColor="text1"/>
-          <w:sz w:val="24"/>
-          <w:szCs w:val="24"/>
-          <w:lang w:bidi="mr-IN"/>
-        </w:rPr>
-        <w:t xml:space="preserve"> Press; 1995.</w:t>
+        <w:t>[8] Ashby MF. Materials selection in mechanical design. New York: Pergamon Press; 1995.</w:t>
       </w:r>
     </w:p>
     <w:p>
@@ -20851,64 +19877,8 @@
           <w:szCs w:val="24"/>
           <w:lang w:bidi="mr-IN"/>
         </w:rPr>
-        <w:t xml:space="preserve">[9] </w:t>
-      </w:r>
-      <w:proofErr w:type="spellStart"/>
-      <w:r>
-        <w:rPr>
-          <w:rFonts w:ascii="Times New Roman" w:hAnsi="Times New Roman" w:cs="Times New Roman"/>
-          <w:color w:val="000000" w:themeColor="text1"/>
-          <w:sz w:val="24"/>
-          <w:szCs w:val="24"/>
-          <w:lang w:bidi="mr-IN"/>
-        </w:rPr>
-        <w:t>Jee</w:t>
-      </w:r>
-      <w:proofErr w:type="spellEnd"/>
-      <w:r>
-        <w:rPr>
-          <w:rFonts w:ascii="Times New Roman" w:hAnsi="Times New Roman" w:cs="Times New Roman"/>
-          <w:color w:val="000000" w:themeColor="text1"/>
-          <w:sz w:val="24"/>
-          <w:szCs w:val="24"/>
-          <w:lang w:bidi="mr-IN"/>
-        </w:rPr>
-        <w:t xml:space="preserve"> DH, Kang KJ. A method for optimal material selection aided with decision making theory. Mater Des 2000</w:t>
-      </w:r>
-      <w:proofErr w:type="gramStart"/>
-      <w:r>
-        <w:rPr>
-          <w:rFonts w:ascii="Times New Roman" w:hAnsi="Times New Roman" w:cs="Times New Roman"/>
-          <w:color w:val="000000" w:themeColor="text1"/>
-          <w:sz w:val="24"/>
-          <w:szCs w:val="24"/>
-          <w:lang w:bidi="mr-IN"/>
-        </w:rPr>
-        <w:t>;21</w:t>
-      </w:r>
-      <w:proofErr w:type="gramEnd"/>
-      <w:r>
-        <w:rPr>
-          <w:rFonts w:ascii="Times New Roman" w:hAnsi="Times New Roman" w:cs="Times New Roman"/>
-          <w:color w:val="000000" w:themeColor="text1"/>
-          <w:sz w:val="24"/>
-          <w:szCs w:val="24"/>
-          <w:lang w:bidi="mr-IN"/>
-        </w:rPr>
-        <w:t xml:space="preserve">(3):199–206. </w:t>
-      </w:r>
-      <w:proofErr w:type="spellStart"/>
-      <w:r>
-        <w:rPr>
-          <w:rFonts w:ascii="Times New Roman" w:hAnsi="Times New Roman" w:cs="Times New Roman"/>
-          <w:color w:val="000000" w:themeColor="text1"/>
-          <w:sz w:val="24"/>
-          <w:szCs w:val="24"/>
-          <w:lang w:bidi="mr-IN"/>
-        </w:rPr>
-        <w:t>Topsis</w:t>
-      </w:r>
-      <w:proofErr w:type="spellEnd"/>
+        <w:t>[9] Jee DH, Kang KJ. A method for optimal material selection aided with decision making theory. Mater Des 2000;21(3):199–206. Topsis</w:t>
+      </w:r>
     </w:p>
     <w:p>
       <w:pPr>
@@ -20949,95 +19919,7 @@
           <w:szCs w:val="24"/>
           <w:lang w:bidi="mr-IN"/>
         </w:rPr>
-        <w:t xml:space="preserve">[10] </w:t>
-      </w:r>
-      <w:proofErr w:type="spellStart"/>
-      <w:r>
-        <w:rPr>
-          <w:rFonts w:ascii="Times New Roman" w:hAnsi="Times New Roman" w:cs="Times New Roman"/>
-          <w:color w:val="000000" w:themeColor="text1"/>
-          <w:sz w:val="24"/>
-          <w:szCs w:val="24"/>
-          <w:lang w:bidi="mr-IN"/>
-        </w:rPr>
-        <w:t>Shanian</w:t>
-      </w:r>
-      <w:proofErr w:type="spellEnd"/>
-      <w:r>
-        <w:rPr>
-          <w:rFonts w:ascii="Times New Roman" w:hAnsi="Times New Roman" w:cs="Times New Roman"/>
-          <w:color w:val="000000" w:themeColor="text1"/>
-          <w:sz w:val="24"/>
-          <w:szCs w:val="24"/>
-          <w:lang w:bidi="mr-IN"/>
-        </w:rPr>
-        <w:t xml:space="preserve"> A, </w:t>
-      </w:r>
-      <w:proofErr w:type="spellStart"/>
-      <w:r>
-        <w:rPr>
-          <w:rFonts w:ascii="Times New Roman" w:hAnsi="Times New Roman" w:cs="Times New Roman"/>
-          <w:color w:val="000000" w:themeColor="text1"/>
-          <w:sz w:val="24"/>
-          <w:szCs w:val="24"/>
-          <w:lang w:bidi="mr-IN"/>
-        </w:rPr>
-        <w:t>Savadogo</w:t>
-      </w:r>
-      <w:proofErr w:type="spellEnd"/>
-      <w:r>
-        <w:rPr>
-          <w:rFonts w:ascii="Times New Roman" w:hAnsi="Times New Roman" w:cs="Times New Roman"/>
-          <w:color w:val="000000" w:themeColor="text1"/>
-          <w:sz w:val="24"/>
-          <w:szCs w:val="24"/>
-          <w:lang w:bidi="mr-IN"/>
-        </w:rPr>
-        <w:t xml:space="preserve"> O. </w:t>
-      </w:r>
-      <w:proofErr w:type="gramStart"/>
-      <w:r>
-        <w:rPr>
-          <w:rFonts w:ascii="Times New Roman" w:hAnsi="Times New Roman" w:cs="Times New Roman"/>
-          <w:color w:val="000000" w:themeColor="text1"/>
-          <w:sz w:val="24"/>
-          <w:szCs w:val="24"/>
-          <w:lang w:bidi="mr-IN"/>
-        </w:rPr>
-        <w:t>A material selection model based on the concept of multiple factor decision making.</w:t>
-      </w:r>
-      <w:proofErr w:type="gramEnd"/>
-      <w:r>
-        <w:rPr>
-          <w:rFonts w:ascii="Times New Roman" w:hAnsi="Times New Roman" w:cs="Times New Roman"/>
-          <w:color w:val="000000" w:themeColor="text1"/>
-          <w:sz w:val="24"/>
-          <w:szCs w:val="24"/>
-          <w:lang w:bidi="mr-IN"/>
-        </w:rPr>
-        <w:t xml:space="preserve"> Mater Des 2006</w:t>
-      </w:r>
-      <w:proofErr w:type="gramStart"/>
-      <w:r>
-        <w:rPr>
-          <w:rFonts w:ascii="Times New Roman" w:hAnsi="Times New Roman" w:cs="Times New Roman"/>
-          <w:color w:val="000000" w:themeColor="text1"/>
-          <w:sz w:val="24"/>
-          <w:szCs w:val="24"/>
-          <w:lang w:bidi="mr-IN"/>
-        </w:rPr>
-        <w:t>;27:329</w:t>
-      </w:r>
-      <w:proofErr w:type="gramEnd"/>
-      <w:r>
-        <w:rPr>
-          <w:rFonts w:ascii="Times New Roman" w:hAnsi="Times New Roman" w:cs="Times New Roman"/>
-          <w:color w:val="000000" w:themeColor="text1"/>
-          <w:sz w:val="24"/>
-          <w:szCs w:val="24"/>
-          <w:lang w:bidi="mr-IN"/>
-        </w:rPr>
-        <w:t>–37.</w:t>
+        <w:t>[10] Shanian A, Savadogo O. A material selection model based on the concept of multiple factor decision making. Mater Des 2006;27:329–37.</w:t>
       </w:r>
     </w:p>
     <w:p>
@@ -21079,95 +19961,7 @@
           <w:szCs w:val="24"/>
           <w:lang w:bidi="mr-IN"/>
         </w:rPr>
-        <w:t xml:space="preserve">[11] </w:t>
-      </w:r>
-      <w:proofErr w:type="spellStart"/>
-      <w:r>
-        <w:rPr>
-          <w:rFonts w:ascii="Times New Roman" w:hAnsi="Times New Roman" w:cs="Times New Roman"/>
-          <w:color w:val="000000" w:themeColor="text1"/>
-          <w:sz w:val="24"/>
-          <w:szCs w:val="24"/>
-          <w:lang w:bidi="mr-IN"/>
-        </w:rPr>
-        <w:t>Rao</w:t>
-      </w:r>
-      <w:proofErr w:type="spellEnd"/>
-      <w:r>
-        <w:rPr>
-          <w:rFonts w:ascii="Times New Roman" w:hAnsi="Times New Roman" w:cs="Times New Roman"/>
-          <w:color w:val="000000" w:themeColor="text1"/>
-          <w:sz w:val="24"/>
-          <w:szCs w:val="24"/>
-          <w:lang w:bidi="mr-IN"/>
-        </w:rPr>
-        <w:t xml:space="preserve"> RV. A material selection model using graph theory and matrix approach. Mater </w:t>
-      </w:r>
-      <w:proofErr w:type="spellStart"/>
-      <w:r>
-        <w:rPr>
-          <w:rFonts w:ascii="Times New Roman" w:hAnsi="Times New Roman" w:cs="Times New Roman"/>
-          <w:color w:val="000000" w:themeColor="text1"/>
-          <w:sz w:val="24"/>
-          <w:szCs w:val="24"/>
-          <w:lang w:bidi="mr-IN"/>
-        </w:rPr>
-        <w:t>Sci</w:t>
-      </w:r>
-      <w:proofErr w:type="spellEnd"/>
-      <w:r>
-        <w:rPr>
-          <w:rFonts w:ascii="Times New Roman" w:hAnsi="Times New Roman" w:cs="Times New Roman"/>
-          <w:color w:val="000000" w:themeColor="text1"/>
-          <w:sz w:val="24"/>
-          <w:szCs w:val="24"/>
-          <w:lang w:bidi="mr-IN"/>
-        </w:rPr>
-        <w:t xml:space="preserve"> </w:t>
-      </w:r>
-      <w:proofErr w:type="spellStart"/>
-      <w:r>
-        <w:rPr>
-          <w:rFonts w:ascii="Times New Roman" w:hAnsi="Times New Roman" w:cs="Times New Roman"/>
-          <w:color w:val="000000" w:themeColor="text1"/>
-          <w:sz w:val="24"/>
-          <w:szCs w:val="24"/>
-          <w:lang w:bidi="mr-IN"/>
-        </w:rPr>
-        <w:t>Eng</w:t>
-      </w:r>
-      <w:proofErr w:type="spellEnd"/>
-      <w:r>
-        <w:rPr>
-          <w:rFonts w:ascii="Times New Roman" w:hAnsi="Times New Roman" w:cs="Times New Roman"/>
-          <w:color w:val="000000" w:themeColor="text1"/>
-          <w:sz w:val="24"/>
-          <w:szCs w:val="24"/>
-          <w:lang w:bidi="mr-IN"/>
-        </w:rPr>
-        <w:t xml:space="preserve"> A 2006</w:t>
-      </w:r>
-      <w:proofErr w:type="gramStart"/>
-      <w:r>
-        <w:rPr>
-          <w:rFonts w:ascii="Times New Roman" w:hAnsi="Times New Roman" w:cs="Times New Roman"/>
-          <w:color w:val="000000" w:themeColor="text1"/>
-          <w:sz w:val="24"/>
-          <w:szCs w:val="24"/>
-          <w:lang w:bidi="mr-IN"/>
-        </w:rPr>
-        <w:t>;431:248</w:t>
-      </w:r>
-      <w:proofErr w:type="gramEnd"/>
-      <w:r>
-        <w:rPr>
-          <w:rFonts w:ascii="Times New Roman" w:hAnsi="Times New Roman" w:cs="Times New Roman"/>
-          <w:color w:val="000000" w:themeColor="text1"/>
-          <w:sz w:val="24"/>
-          <w:szCs w:val="24"/>
-          <w:lang w:bidi="mr-IN"/>
-        </w:rPr>
-        <w:t xml:space="preserve">–55. </w:t>
+        <w:t xml:space="preserve">[11] Rao RV. A material selection model using graph theory and matrix approach. Mater Sci Eng A 2006;431:248–55. </w:t>
       </w:r>
     </w:p>
     <w:p>
@@ -21209,139 +20003,7 @@
           <w:szCs w:val="24"/>
           <w:lang w:bidi="mr-IN"/>
         </w:rPr>
-        <w:t xml:space="preserve">[12] </w:t>
-      </w:r>
-      <w:proofErr w:type="spellStart"/>
-      <w:r>
-        <w:rPr>
-          <w:rFonts w:ascii="Times New Roman" w:hAnsi="Times New Roman" w:cs="Times New Roman"/>
-          <w:color w:val="000000" w:themeColor="text1"/>
-          <w:sz w:val="24"/>
-          <w:szCs w:val="24"/>
-          <w:lang w:bidi="mr-IN"/>
-        </w:rPr>
-        <w:t>Fayazbakhsh</w:t>
-      </w:r>
-      <w:proofErr w:type="spellEnd"/>
-      <w:r>
-        <w:rPr>
-          <w:rFonts w:ascii="Times New Roman" w:hAnsi="Times New Roman" w:cs="Times New Roman"/>
-          <w:color w:val="000000" w:themeColor="text1"/>
-          <w:sz w:val="24"/>
-          <w:szCs w:val="24"/>
-          <w:lang w:bidi="mr-IN"/>
-        </w:rPr>
-        <w:t xml:space="preserve"> K, </w:t>
-      </w:r>
-      <w:proofErr w:type="spellStart"/>
-      <w:r>
-        <w:rPr>
-          <w:rFonts w:ascii="Times New Roman" w:hAnsi="Times New Roman" w:cs="Times New Roman"/>
-          <w:color w:val="000000" w:themeColor="text1"/>
-          <w:sz w:val="24"/>
-          <w:szCs w:val="24"/>
-          <w:lang w:bidi="mr-IN"/>
-        </w:rPr>
-        <w:t>Abedian</w:t>
-      </w:r>
-      <w:proofErr w:type="spellEnd"/>
-      <w:r>
-        <w:rPr>
-          <w:rFonts w:ascii="Times New Roman" w:hAnsi="Times New Roman" w:cs="Times New Roman"/>
-          <w:color w:val="000000" w:themeColor="text1"/>
-          <w:sz w:val="24"/>
-          <w:szCs w:val="24"/>
-          <w:lang w:bidi="mr-IN"/>
-        </w:rPr>
-        <w:t xml:space="preserve"> A, </w:t>
-      </w:r>
-      <w:proofErr w:type="spellStart"/>
-      <w:r>
-        <w:rPr>
-          <w:rFonts w:ascii="Times New Roman" w:hAnsi="Times New Roman" w:cs="Times New Roman"/>
-          <w:color w:val="000000" w:themeColor="text1"/>
-          <w:sz w:val="24"/>
-          <w:szCs w:val="24"/>
-          <w:lang w:bidi="mr-IN"/>
-        </w:rPr>
-        <w:t>Manshadi</w:t>
-      </w:r>
-      <w:proofErr w:type="spellEnd"/>
-      <w:r>
-        <w:rPr>
-          <w:rFonts w:ascii="Times New Roman" w:hAnsi="Times New Roman" w:cs="Times New Roman"/>
-          <w:color w:val="000000" w:themeColor="text1"/>
-          <w:sz w:val="24"/>
-          <w:szCs w:val="24"/>
-          <w:lang w:bidi="mr-IN"/>
-        </w:rPr>
-        <w:t xml:space="preserve"> BD, </w:t>
-      </w:r>
-      <w:proofErr w:type="spellStart"/>
-      <w:r>
-        <w:rPr>
-          <w:rFonts w:ascii="Times New Roman" w:hAnsi="Times New Roman" w:cs="Times New Roman"/>
-          <w:color w:val="000000" w:themeColor="text1"/>
-          <w:sz w:val="24"/>
-          <w:szCs w:val="24"/>
-          <w:lang w:bidi="mr-IN"/>
-        </w:rPr>
-        <w:t>Khabbaz</w:t>
-      </w:r>
-      <w:proofErr w:type="spellEnd"/>
-      <w:r>
-        <w:rPr>
-          <w:rFonts w:ascii="Times New Roman" w:hAnsi="Times New Roman" w:cs="Times New Roman"/>
-          <w:color w:val="000000" w:themeColor="text1"/>
-          <w:sz w:val="24"/>
-          <w:szCs w:val="24"/>
-          <w:lang w:bidi="mr-IN"/>
-        </w:rPr>
-        <w:t xml:space="preserve"> RS. </w:t>
-      </w:r>
-      <w:proofErr w:type="gramStart"/>
-      <w:r>
-        <w:rPr>
-          <w:rFonts w:ascii="Times New Roman" w:hAnsi="Times New Roman" w:cs="Times New Roman"/>
-          <w:color w:val="000000" w:themeColor="text1"/>
-          <w:sz w:val="24"/>
-          <w:szCs w:val="24"/>
-          <w:lang w:bidi="mr-IN"/>
-        </w:rPr>
-        <w:t>Introducing a novel method for materials selection in mechanical design using Z-transformation in statistics for normalization of material properties.</w:t>
-      </w:r>
-      <w:proofErr w:type="gramEnd"/>
-      <w:r>
-        <w:rPr>
-          <w:rFonts w:ascii="Times New Roman" w:hAnsi="Times New Roman" w:cs="Times New Roman"/>
-          <w:color w:val="000000" w:themeColor="text1"/>
-          <w:sz w:val="24"/>
-          <w:szCs w:val="24"/>
-          <w:lang w:bidi="mr-IN"/>
-        </w:rPr>
-        <w:t xml:space="preserve"> Mater Des 2009</w:t>
-      </w:r>
-      <w:proofErr w:type="gramStart"/>
-      <w:r>
-        <w:rPr>
-          <w:rFonts w:ascii="Times New Roman" w:hAnsi="Times New Roman" w:cs="Times New Roman"/>
-          <w:color w:val="000000" w:themeColor="text1"/>
-          <w:sz w:val="24"/>
-          <w:szCs w:val="24"/>
-          <w:lang w:bidi="mr-IN"/>
-        </w:rPr>
-        <w:t>;30</w:t>
-      </w:r>
-      <w:proofErr w:type="gramEnd"/>
-      <w:r>
-        <w:rPr>
-          <w:rFonts w:ascii="Times New Roman" w:hAnsi="Times New Roman" w:cs="Times New Roman"/>
-          <w:color w:val="000000" w:themeColor="text1"/>
-          <w:sz w:val="24"/>
-          <w:szCs w:val="24"/>
-          <w:lang w:bidi="mr-IN"/>
-        </w:rPr>
-        <w:t>: 4396–404.</w:t>
+        <w:t>[12] Fayazbakhsh K, Abedian A, Manshadi BD, Khabbaz RS. Introducing a novel method for materials selection in mechanical design using Z-transformation in statistics for normalization of material properties. Mater Des 2009;30: 4396–404.</w:t>
       </w:r>
     </w:p>
     <w:p>
@@ -21377,49 +20039,8 @@
           <w:sz w:val="24"/>
           <w:szCs w:val="24"/>
         </w:rPr>
-        <w:t>[13]</w:t>
-      </w:r>
-      <w:proofErr w:type="spellStart"/>
-      <w:r>
-        <w:rPr>
-          <w:rFonts w:ascii="Times New Roman" w:hAnsi="Times New Roman" w:cs="Times New Roman"/>
-          <w:color w:val="000000" w:themeColor="text1"/>
-          <w:sz w:val="24"/>
-          <w:szCs w:val="24"/>
-        </w:rPr>
-        <w:t>Rao</w:t>
-      </w:r>
-      <w:proofErr w:type="spellEnd"/>
-      <w:r>
-        <w:rPr>
-          <w:rFonts w:ascii="Times New Roman" w:hAnsi="Times New Roman" w:cs="Times New Roman"/>
-          <w:color w:val="000000" w:themeColor="text1"/>
-          <w:sz w:val="24"/>
-          <w:szCs w:val="24"/>
-        </w:rPr>
-        <w:t xml:space="preserve">, R.V., 2008. </w:t>
-      </w:r>
-      <w:proofErr w:type="gramStart"/>
-      <w:r>
-        <w:rPr>
-          <w:rFonts w:ascii="Times New Roman" w:hAnsi="Times New Roman" w:cs="Times New Roman"/>
-          <w:color w:val="000000" w:themeColor="text1"/>
-          <w:sz w:val="24"/>
-          <w:szCs w:val="24"/>
-        </w:rPr>
-        <w:t>A decision making methodology for material selection using an improved compromise ranking method.</w:t>
-      </w:r>
-      <w:proofErr w:type="gramEnd"/>
-      <w:r>
-        <w:rPr>
-          <w:rFonts w:ascii="Times New Roman" w:hAnsi="Times New Roman" w:cs="Times New Roman"/>
-          <w:color w:val="000000" w:themeColor="text1"/>
-          <w:sz w:val="24"/>
-          <w:szCs w:val="24"/>
-        </w:rPr>
-        <w:t xml:space="preserve"> </w:t>
-      </w:r>
-      <w:proofErr w:type="gramStart"/>
+        <w:t xml:space="preserve">[13]Rao, R.V., 2008. A decision making methodology for material selection using an improved compromise ranking method. </w:t>
+      </w:r>
       <w:r>
         <w:rPr>
           <w:rFonts w:ascii="Times New Roman" w:hAnsi="Times New Roman" w:cs="Times New Roman"/>
@@ -21460,7 +20081,6 @@
         </w:rPr>
         <w:t>(10), pp.1949-1954.</w:t>
       </w:r>
-      <w:proofErr w:type="gramEnd"/>
     </w:p>
     <w:p>
       <w:pPr>
@@ -21481,139 +20101,7 @@
           <w:szCs w:val="24"/>
           <w:lang w:bidi="mr-IN"/>
         </w:rPr>
-        <w:t xml:space="preserve">[14] </w:t>
-      </w:r>
-      <w:proofErr w:type="spellStart"/>
-      <w:r>
-        <w:rPr>
-          <w:rFonts w:ascii="Times New Roman" w:hAnsi="Times New Roman" w:cs="Times New Roman"/>
-          <w:color w:val="000000" w:themeColor="text1"/>
-          <w:sz w:val="24"/>
-          <w:szCs w:val="24"/>
-          <w:lang w:bidi="mr-IN"/>
-        </w:rPr>
-        <w:t>Khabbaz</w:t>
-      </w:r>
-      <w:proofErr w:type="spellEnd"/>
-      <w:r>
-        <w:rPr>
-          <w:rFonts w:ascii="Times New Roman" w:hAnsi="Times New Roman" w:cs="Times New Roman"/>
-          <w:color w:val="000000" w:themeColor="text1"/>
-          <w:sz w:val="24"/>
-          <w:szCs w:val="24"/>
-          <w:lang w:bidi="mr-IN"/>
-        </w:rPr>
-        <w:t xml:space="preserve"> RS, </w:t>
-      </w:r>
-      <w:proofErr w:type="spellStart"/>
-      <w:r>
-        <w:rPr>
-          <w:rFonts w:ascii="Times New Roman" w:hAnsi="Times New Roman" w:cs="Times New Roman"/>
-          <w:color w:val="000000" w:themeColor="text1"/>
-          <w:sz w:val="24"/>
-          <w:szCs w:val="24"/>
-          <w:lang w:bidi="mr-IN"/>
-        </w:rPr>
-        <w:t>Manshadi</w:t>
-      </w:r>
-      <w:proofErr w:type="spellEnd"/>
-      <w:r>
-        <w:rPr>
-          <w:rFonts w:ascii="Times New Roman" w:hAnsi="Times New Roman" w:cs="Times New Roman"/>
-          <w:color w:val="000000" w:themeColor="text1"/>
-          <w:sz w:val="24"/>
-          <w:szCs w:val="24"/>
-          <w:lang w:bidi="mr-IN"/>
-        </w:rPr>
-        <w:t xml:space="preserve"> BD, </w:t>
-      </w:r>
-      <w:proofErr w:type="spellStart"/>
-      <w:r>
-        <w:rPr>
-          <w:rFonts w:ascii="Times New Roman" w:hAnsi="Times New Roman" w:cs="Times New Roman"/>
-          <w:color w:val="000000" w:themeColor="text1"/>
-          <w:sz w:val="24"/>
-          <w:szCs w:val="24"/>
-          <w:lang w:bidi="mr-IN"/>
-        </w:rPr>
-        <w:t>Abedian</w:t>
-      </w:r>
-      <w:proofErr w:type="spellEnd"/>
-      <w:r>
-        <w:rPr>
-          <w:rFonts w:ascii="Times New Roman" w:hAnsi="Times New Roman" w:cs="Times New Roman"/>
-          <w:color w:val="000000" w:themeColor="text1"/>
-          <w:sz w:val="24"/>
-          <w:szCs w:val="24"/>
-          <w:lang w:bidi="mr-IN"/>
-        </w:rPr>
-        <w:t xml:space="preserve"> A, </w:t>
-      </w:r>
-      <w:proofErr w:type="spellStart"/>
-      <w:r>
-        <w:rPr>
-          <w:rFonts w:ascii="Times New Roman" w:hAnsi="Times New Roman" w:cs="Times New Roman"/>
-          <w:color w:val="000000" w:themeColor="text1"/>
-          <w:sz w:val="24"/>
-          <w:szCs w:val="24"/>
-          <w:lang w:bidi="mr-IN"/>
-        </w:rPr>
-        <w:t>Mahmudi</w:t>
-      </w:r>
-      <w:proofErr w:type="spellEnd"/>
-      <w:r>
-        <w:rPr>
-          <w:rFonts w:ascii="Times New Roman" w:hAnsi="Times New Roman" w:cs="Times New Roman"/>
-          <w:color w:val="000000" w:themeColor="text1"/>
-          <w:sz w:val="24"/>
-          <w:szCs w:val="24"/>
-          <w:lang w:bidi="mr-IN"/>
-        </w:rPr>
-        <w:t xml:space="preserve"> R. </w:t>
-      </w:r>
-      <w:proofErr w:type="gramStart"/>
-      <w:r>
-        <w:rPr>
-          <w:rFonts w:ascii="Times New Roman" w:hAnsi="Times New Roman" w:cs="Times New Roman"/>
-          <w:color w:val="000000" w:themeColor="text1"/>
-          <w:sz w:val="24"/>
-          <w:szCs w:val="24"/>
-          <w:lang w:bidi="mr-IN"/>
-        </w:rPr>
-        <w:t>A simplified fuzzy logic approach for materials selection in mechanical engineering design.</w:t>
-      </w:r>
-      <w:proofErr w:type="gramEnd"/>
-      <w:r>
-        <w:rPr>
-          <w:rFonts w:ascii="Times New Roman" w:hAnsi="Times New Roman" w:cs="Times New Roman"/>
-          <w:color w:val="000000" w:themeColor="text1"/>
-          <w:sz w:val="24"/>
-          <w:szCs w:val="24"/>
-          <w:lang w:bidi="mr-IN"/>
-        </w:rPr>
-        <w:t xml:space="preserve"> Mater Des 2009</w:t>
-      </w:r>
-      <w:proofErr w:type="gramStart"/>
-      <w:r>
-        <w:rPr>
-          <w:rFonts w:ascii="Times New Roman" w:hAnsi="Times New Roman" w:cs="Times New Roman"/>
-          <w:color w:val="000000" w:themeColor="text1"/>
-          <w:sz w:val="24"/>
-          <w:szCs w:val="24"/>
-          <w:lang w:bidi="mr-IN"/>
-        </w:rPr>
-        <w:t>;30:687</w:t>
-      </w:r>
-      <w:proofErr w:type="gramEnd"/>
-      <w:r>
-        <w:rPr>
-          <w:rFonts w:ascii="Times New Roman" w:hAnsi="Times New Roman" w:cs="Times New Roman"/>
-          <w:color w:val="000000" w:themeColor="text1"/>
-          <w:sz w:val="24"/>
-          <w:szCs w:val="24"/>
-          <w:lang w:bidi="mr-IN"/>
-        </w:rPr>
-        <w:t>–97.</w:t>
+        <w:t>[14] Khabbaz RS, Manshadi BD, Abedian A, Mahmudi R. A simplified fuzzy logic approach for materials selection in mechanical engineering design. Mater Des 2009;30:687–97.</w:t>
       </w:r>
     </w:p>
     <w:p>
@@ -21634,80 +20122,8 @@
           <w:szCs w:val="24"/>
         </w:rPr>
         <w:lastRenderedPageBreak/>
-        <w:t>[15]</w:t>
-      </w:r>
-      <w:proofErr w:type="spellStart"/>
-      <w:proofErr w:type="gramStart"/>
-      <w:r>
-        <w:rPr>
-          <w:rFonts w:ascii="Times New Roman" w:hAnsi="Times New Roman" w:cs="Times New Roman"/>
-          <w:color w:val="000000" w:themeColor="text1"/>
-          <w:sz w:val="24"/>
-          <w:szCs w:val="24"/>
-        </w:rPr>
-        <w:t>Jahan</w:t>
-      </w:r>
-      <w:proofErr w:type="spellEnd"/>
-      <w:r>
-        <w:rPr>
-          <w:rFonts w:ascii="Times New Roman" w:hAnsi="Times New Roman" w:cs="Times New Roman"/>
-          <w:color w:val="000000" w:themeColor="text1"/>
-          <w:sz w:val="24"/>
-          <w:szCs w:val="24"/>
-        </w:rPr>
-        <w:t xml:space="preserve">, A., Ismail, M.Y., </w:t>
-      </w:r>
-      <w:proofErr w:type="spellStart"/>
-      <w:r>
-        <w:rPr>
-          <w:rFonts w:ascii="Times New Roman" w:hAnsi="Times New Roman" w:cs="Times New Roman"/>
-          <w:color w:val="000000" w:themeColor="text1"/>
-          <w:sz w:val="24"/>
-          <w:szCs w:val="24"/>
-        </w:rPr>
-        <w:t>Sapuan</w:t>
-      </w:r>
-      <w:proofErr w:type="spellEnd"/>
-      <w:r>
-        <w:rPr>
-          <w:rFonts w:ascii="Times New Roman" w:hAnsi="Times New Roman" w:cs="Times New Roman"/>
-          <w:color w:val="000000" w:themeColor="text1"/>
-          <w:sz w:val="24"/>
-          <w:szCs w:val="24"/>
-        </w:rPr>
-        <w:t>, S.M. and Mustapha, F., 2010.</w:t>
-      </w:r>
-      <w:proofErr w:type="gramEnd"/>
-      <w:r>
-        <w:rPr>
-          <w:rFonts w:ascii="Times New Roman" w:hAnsi="Times New Roman" w:cs="Times New Roman"/>
-          <w:color w:val="000000" w:themeColor="text1"/>
-          <w:sz w:val="24"/>
-          <w:szCs w:val="24"/>
-        </w:rPr>
-        <w:t xml:space="preserve"> </w:t>
-      </w:r>
-      <w:proofErr w:type="gramStart"/>
-      <w:r>
-        <w:rPr>
-          <w:rFonts w:ascii="Times New Roman" w:hAnsi="Times New Roman" w:cs="Times New Roman"/>
-          <w:color w:val="000000" w:themeColor="text1"/>
-          <w:sz w:val="24"/>
-          <w:szCs w:val="24"/>
-        </w:rPr>
-        <w:t>Material screening and choosing methods–a review.</w:t>
-      </w:r>
-      <w:proofErr w:type="gramEnd"/>
-      <w:r>
-        <w:rPr>
-          <w:rFonts w:ascii="Times New Roman" w:hAnsi="Times New Roman" w:cs="Times New Roman"/>
-          <w:color w:val="000000" w:themeColor="text1"/>
-          <w:sz w:val="24"/>
-          <w:szCs w:val="24"/>
-        </w:rPr>
-        <w:t xml:space="preserve"> </w:t>
-      </w:r>
-      <w:proofErr w:type="gramStart"/>
+        <w:t xml:space="preserve">[15]Jahan, A., Ismail, M.Y., Sapuan, S.M. and Mustapha, F., 2010. Material screening and choosing methods–a review. </w:t>
+      </w:r>
       <w:r>
         <w:rPr>
           <w:rFonts w:ascii="Times New Roman" w:hAnsi="Times New Roman" w:cs="Times New Roman"/>
@@ -21748,7 +20164,6 @@
         </w:rPr>
         <w:t>(2), pp.696-705.</w:t>
       </w:r>
-      <w:proofErr w:type="gramEnd"/>
     </w:p>
     <w:p>
       <w:pPr>
@@ -21767,29 +20182,8 @@
           <w:sz w:val="24"/>
           <w:szCs w:val="24"/>
         </w:rPr>
-        <w:t>[16]</w:t>
-      </w:r>
-      <w:proofErr w:type="spellStart"/>
-      <w:r>
-        <w:rPr>
-          <w:rFonts w:ascii="Times New Roman" w:hAnsi="Times New Roman" w:cs="Times New Roman"/>
-          <w:color w:val="000000" w:themeColor="text1"/>
-          <w:sz w:val="24"/>
-          <w:szCs w:val="24"/>
-        </w:rPr>
-        <w:t>Rao</w:t>
-      </w:r>
-      <w:proofErr w:type="spellEnd"/>
-      <w:r>
-        <w:rPr>
-          <w:rFonts w:ascii="Times New Roman" w:hAnsi="Times New Roman" w:cs="Times New Roman"/>
-          <w:color w:val="000000" w:themeColor="text1"/>
-          <w:sz w:val="24"/>
-          <w:szCs w:val="24"/>
-        </w:rPr>
-        <w:t xml:space="preserve">, R.V. and Patel, B.K., 2010. A subjective and objective integrated multiple attribute decision making method for material selection. </w:t>
-      </w:r>
-      <w:proofErr w:type="gramStart"/>
+        <w:t xml:space="preserve">[16]Rao, R.V. and Patel, B.K., 2010. A subjective and objective integrated multiple attribute decision making method for material selection. </w:t>
+      </w:r>
       <w:r>
         <w:rPr>
           <w:rFonts w:ascii="Times New Roman" w:hAnsi="Times New Roman" w:cs="Times New Roman"/>
@@ -21830,7 +20224,6 @@
         </w:rPr>
         <w:t>(10), pp.4738-4747.</w:t>
       </w:r>
-      <w:proofErr w:type="gramEnd"/>
     </w:p>
     <w:p>
       <w:pPr>
@@ -21849,29 +20242,8 @@
           <w:sz w:val="24"/>
           <w:szCs w:val="24"/>
         </w:rPr>
-        <w:t xml:space="preserve">[17]Van </w:t>
-      </w:r>
-      <w:proofErr w:type="spellStart"/>
-      <w:r>
-        <w:rPr>
-          <w:rFonts w:ascii="Times New Roman" w:hAnsi="Times New Roman" w:cs="Times New Roman"/>
-          <w:color w:val="000000" w:themeColor="text1"/>
-          <w:sz w:val="24"/>
-          <w:szCs w:val="24"/>
-        </w:rPr>
-        <w:t>Kesteren</w:t>
-      </w:r>
-      <w:proofErr w:type="spellEnd"/>
-      <w:r>
-        <w:rPr>
-          <w:rFonts w:ascii="Times New Roman" w:hAnsi="Times New Roman" w:cs="Times New Roman"/>
-          <w:color w:val="000000" w:themeColor="text1"/>
-          <w:sz w:val="24"/>
-          <w:szCs w:val="24"/>
-        </w:rPr>
-        <w:t xml:space="preserve">, I.E.H., 2008. Product designers’ information needs in materials selection. </w:t>
-      </w:r>
-      <w:proofErr w:type="gramStart"/>
+        <w:t xml:space="preserve">[17]Van Kesteren, I.E.H., 2008. Product designers’ information needs in materials selection. </w:t>
+      </w:r>
       <w:r>
         <w:rPr>
           <w:rFonts w:ascii="Times New Roman" w:hAnsi="Times New Roman" w:cs="Times New Roman"/>
@@ -21912,7 +20284,6 @@
         </w:rPr>
         <w:t>(1), pp.133-145.</w:t>
       </w:r>
-      <w:proofErr w:type="gramEnd"/>
     </w:p>
     <w:p>
       <w:pPr>
@@ -21937,51 +20308,7 @@
           <w:szCs w:val="24"/>
           <w:lang w:bidi="mr-IN"/>
         </w:rPr>
-        <w:t xml:space="preserve">[18] </w:t>
-      </w:r>
-      <w:proofErr w:type="spellStart"/>
-      <w:r>
-        <w:rPr>
-          <w:rFonts w:ascii="Times New Roman" w:hAnsi="Times New Roman" w:cs="Times New Roman"/>
-          <w:color w:val="000000" w:themeColor="text1"/>
-          <w:sz w:val="24"/>
-          <w:szCs w:val="24"/>
-          <w:lang w:bidi="mr-IN"/>
-        </w:rPr>
-        <w:t>Shanian</w:t>
-      </w:r>
-      <w:proofErr w:type="spellEnd"/>
-      <w:r>
-        <w:rPr>
-          <w:rFonts w:ascii="Times New Roman" w:hAnsi="Times New Roman" w:cs="Times New Roman"/>
-          <w:color w:val="000000" w:themeColor="text1"/>
-          <w:sz w:val="24"/>
-          <w:szCs w:val="24"/>
-          <w:lang w:bidi="mr-IN"/>
-        </w:rPr>
-        <w:t xml:space="preserve"> A, </w:t>
-      </w:r>
-      <w:proofErr w:type="spellStart"/>
-      <w:r>
-        <w:rPr>
-          <w:rFonts w:ascii="Times New Roman" w:hAnsi="Times New Roman" w:cs="Times New Roman"/>
-          <w:color w:val="000000" w:themeColor="text1"/>
-          <w:sz w:val="24"/>
-          <w:szCs w:val="24"/>
-          <w:lang w:bidi="mr-IN"/>
-        </w:rPr>
-        <w:t>Savadogo</w:t>
-      </w:r>
-      <w:proofErr w:type="spellEnd"/>
-      <w:r>
-        <w:rPr>
-          <w:rFonts w:ascii="Times New Roman" w:hAnsi="Times New Roman" w:cs="Times New Roman"/>
-          <w:color w:val="000000" w:themeColor="text1"/>
-          <w:sz w:val="24"/>
-          <w:szCs w:val="24"/>
-          <w:lang w:bidi="mr-IN"/>
-        </w:rPr>
-        <w:t xml:space="preserve"> O. A non-compensatory compromised solution for</w:t>
+        <w:t>[18] Shanian A, Savadogo O. A non-compensatory compromised solution for</w:t>
       </w:r>
     </w:p>
     <w:p>
@@ -21999,7 +20326,6 @@
           <w:lang w:bidi="mr-IN"/>
         </w:rPr>
       </w:pPr>
-      <w:proofErr w:type="gramStart"/>
       <w:r>
         <w:rPr>
           <w:rFonts w:ascii="Times New Roman" w:hAnsi="Times New Roman" w:cs="Times New Roman"/>
@@ -22008,18 +20334,7 @@
           <w:szCs w:val="24"/>
           <w:lang w:bidi="mr-IN"/>
         </w:rPr>
-        <w:t>material</w:t>
-      </w:r>
-      <w:proofErr w:type="gramEnd"/>
-      <w:r>
-        <w:rPr>
-          <w:rFonts w:ascii="Times New Roman" w:hAnsi="Times New Roman" w:cs="Times New Roman"/>
-          <w:color w:val="000000" w:themeColor="text1"/>
-          <w:sz w:val="24"/>
-          <w:szCs w:val="24"/>
-          <w:lang w:bidi="mr-IN"/>
-        </w:rPr>
-        <w:t xml:space="preserve"> selection of bipolar plates for polymer electrolyte membrane fuel</w:t>
+        <w:t>material selection of bipolar plates for polymer electrolyte membrane fuel</w:t>
       </w:r>
     </w:p>
     <w:p>
@@ -22033,7 +20348,6 @@
           <w:lang w:bidi="mr-IN"/>
         </w:rPr>
       </w:pPr>
-      <w:proofErr w:type="gramStart"/>
       <w:r>
         <w:rPr>
           <w:rFonts w:ascii="Times New Roman" w:hAnsi="Times New Roman" w:cs="Times New Roman"/>
@@ -22042,84 +20356,7 @@
           <w:szCs w:val="24"/>
           <w:lang w:bidi="mr-IN"/>
         </w:rPr>
-        <w:t>cell</w:t>
-      </w:r>
-      <w:proofErr w:type="gramEnd"/>
-      <w:r>
-        <w:rPr>
-          <w:rFonts w:ascii="Times New Roman" w:hAnsi="Times New Roman" w:cs="Times New Roman"/>
-          <w:color w:val="000000" w:themeColor="text1"/>
-          <w:sz w:val="24"/>
-          <w:szCs w:val="24"/>
-          <w:lang w:bidi="mr-IN"/>
-        </w:rPr>
-        <w:t xml:space="preserve"> (PEMFC) using ELECTRE IV. </w:t>
-      </w:r>
-      <w:proofErr w:type="spellStart"/>
-      <w:r>
-        <w:rPr>
-          <w:rFonts w:ascii="Times New Roman" w:hAnsi="Times New Roman" w:cs="Times New Roman"/>
-          <w:color w:val="000000" w:themeColor="text1"/>
-          <w:sz w:val="24"/>
-          <w:szCs w:val="24"/>
-          <w:lang w:bidi="mr-IN"/>
-        </w:rPr>
-        <w:t>Electrochim</w:t>
-      </w:r>
-      <w:proofErr w:type="spellEnd"/>
-      <w:r>
-        <w:rPr>
-          <w:rFonts w:ascii="Times New Roman" w:hAnsi="Times New Roman" w:cs="Times New Roman"/>
-          <w:color w:val="000000" w:themeColor="text1"/>
-          <w:sz w:val="24"/>
-          <w:szCs w:val="24"/>
-          <w:lang w:bidi="mr-IN"/>
-        </w:rPr>
-        <w:t xml:space="preserve"> </w:t>
-      </w:r>
-      <w:proofErr w:type="spellStart"/>
-      <w:r>
-        <w:rPr>
-          <w:rFonts w:ascii="Times New Roman" w:hAnsi="Times New Roman" w:cs="Times New Roman"/>
-          <w:color w:val="000000" w:themeColor="text1"/>
-          <w:sz w:val="24"/>
-          <w:szCs w:val="24"/>
-          <w:lang w:bidi="mr-IN"/>
-        </w:rPr>
-        <w:t>Acta</w:t>
-      </w:r>
-      <w:proofErr w:type="spellEnd"/>
-      <w:r>
-        <w:rPr>
-          <w:rFonts w:ascii="Times New Roman" w:hAnsi="Times New Roman" w:cs="Times New Roman"/>
-          <w:color w:val="000000" w:themeColor="text1"/>
-          <w:sz w:val="24"/>
-          <w:szCs w:val="24"/>
-          <w:lang w:bidi="mr-IN"/>
-        </w:rPr>
-        <w:t xml:space="preserve"> 2006</w:t>
-      </w:r>
-      <w:proofErr w:type="gramStart"/>
-      <w:r>
-        <w:rPr>
-          <w:rFonts w:ascii="Times New Roman" w:hAnsi="Times New Roman" w:cs="Times New Roman"/>
-          <w:color w:val="000000" w:themeColor="text1"/>
-          <w:sz w:val="24"/>
-          <w:szCs w:val="24"/>
-          <w:lang w:bidi="mr-IN"/>
-        </w:rPr>
-        <w:t>;51:5307</w:t>
-      </w:r>
-      <w:proofErr w:type="gramEnd"/>
-      <w:r>
-        <w:rPr>
-          <w:rFonts w:ascii="Times New Roman" w:hAnsi="Times New Roman" w:cs="Times New Roman"/>
-          <w:color w:val="000000" w:themeColor="text1"/>
-          <w:sz w:val="24"/>
-          <w:szCs w:val="24"/>
-          <w:lang w:bidi="mr-IN"/>
-        </w:rPr>
-        <w:t>–15.</w:t>
+        <w:t>cell (PEMFC) using ELECTRE IV. Electrochim Acta 2006;51:5307–15.</w:t>
       </w:r>
     </w:p>
     <w:p>
@@ -22139,109 +20376,8 @@
           <w:sz w:val="24"/>
           <w:szCs w:val="24"/>
         </w:rPr>
-        <w:t>[19</w:t>
-      </w:r>
-      <w:proofErr w:type="gramStart"/>
-      <w:r>
-        <w:rPr>
-          <w:rFonts w:ascii="Times New Roman" w:hAnsi="Times New Roman" w:cs="Times New Roman"/>
-          <w:color w:val="000000" w:themeColor="text1"/>
-          <w:sz w:val="24"/>
-          <w:szCs w:val="24"/>
-        </w:rPr>
-        <w:t>]van</w:t>
-      </w:r>
-      <w:proofErr w:type="gramEnd"/>
-      <w:r>
-        <w:rPr>
-          <w:rFonts w:ascii="Times New Roman" w:hAnsi="Times New Roman" w:cs="Times New Roman"/>
-          <w:color w:val="000000" w:themeColor="text1"/>
-          <w:sz w:val="24"/>
-          <w:szCs w:val="24"/>
-        </w:rPr>
-        <w:t xml:space="preserve"> </w:t>
-      </w:r>
-      <w:proofErr w:type="spellStart"/>
-      <w:r>
-        <w:rPr>
-          <w:rFonts w:ascii="Times New Roman" w:hAnsi="Times New Roman" w:cs="Times New Roman"/>
-          <w:color w:val="000000" w:themeColor="text1"/>
-          <w:sz w:val="24"/>
-          <w:szCs w:val="24"/>
-        </w:rPr>
-        <w:t>Kesteren</w:t>
-      </w:r>
-      <w:proofErr w:type="spellEnd"/>
-      <w:r>
-        <w:rPr>
-          <w:rFonts w:ascii="Times New Roman" w:hAnsi="Times New Roman" w:cs="Times New Roman"/>
-          <w:color w:val="000000" w:themeColor="text1"/>
-          <w:sz w:val="24"/>
-          <w:szCs w:val="24"/>
-        </w:rPr>
-        <w:t xml:space="preserve">, I.E.H., </w:t>
-      </w:r>
-      <w:proofErr w:type="spellStart"/>
-      <w:r>
-        <w:rPr>
-          <w:rFonts w:ascii="Times New Roman" w:hAnsi="Times New Roman" w:cs="Times New Roman"/>
-          <w:color w:val="000000" w:themeColor="text1"/>
-          <w:sz w:val="24"/>
-          <w:szCs w:val="24"/>
-        </w:rPr>
-        <w:t>Stappers</w:t>
-      </w:r>
-      <w:proofErr w:type="spellEnd"/>
-      <w:r>
-        <w:rPr>
-          <w:rFonts w:ascii="Times New Roman" w:hAnsi="Times New Roman" w:cs="Times New Roman"/>
-          <w:color w:val="000000" w:themeColor="text1"/>
-          <w:sz w:val="24"/>
-          <w:szCs w:val="24"/>
-        </w:rPr>
-        <w:t xml:space="preserve">, P.J. and de </w:t>
-      </w:r>
-      <w:proofErr w:type="spellStart"/>
-      <w:r>
-        <w:rPr>
-          <w:rFonts w:ascii="Times New Roman" w:hAnsi="Times New Roman" w:cs="Times New Roman"/>
-          <w:color w:val="000000" w:themeColor="text1"/>
-          <w:sz w:val="24"/>
-          <w:szCs w:val="24"/>
-        </w:rPr>
-        <w:t>Bruijn</w:t>
-      </w:r>
-      <w:proofErr w:type="spellEnd"/>
-      <w:r>
-        <w:rPr>
-          <w:rFonts w:ascii="Times New Roman" w:hAnsi="Times New Roman" w:cs="Times New Roman"/>
-          <w:color w:val="000000" w:themeColor="text1"/>
-          <w:sz w:val="24"/>
-          <w:szCs w:val="24"/>
-        </w:rPr>
-        <w:t xml:space="preserve">, J.C.M., 2007. </w:t>
-      </w:r>
-      <w:proofErr w:type="gramStart"/>
-      <w:r>
-        <w:rPr>
-          <w:rFonts w:ascii="Times New Roman" w:hAnsi="Times New Roman" w:cs="Times New Roman"/>
-          <w:color w:val="000000" w:themeColor="text1"/>
-          <w:sz w:val="24"/>
-          <w:szCs w:val="24"/>
-        </w:rPr>
-        <w:t>Defining user-interaction aspects for materials selection: Three tools.</w:t>
-      </w:r>
-      <w:proofErr w:type="gramEnd"/>
-      <w:r>
-        <w:rPr>
-          <w:rFonts w:ascii="Times New Roman" w:hAnsi="Times New Roman" w:cs="Times New Roman"/>
-          <w:color w:val="000000" w:themeColor="text1"/>
-          <w:sz w:val="24"/>
-          <w:szCs w:val="24"/>
-        </w:rPr>
-        <w:t xml:space="preserve"> </w:t>
-      </w:r>
-      <w:proofErr w:type="gramStart"/>
+        <w:t xml:space="preserve">[19]van Kesteren, I.E.H., Stappers, P.J. and de Bruijn, J.C.M., 2007. Defining user-interaction aspects for materials selection: Three tools. </w:t>
+      </w:r>
       <w:r>
         <w:rPr>
           <w:rFonts w:ascii="Times New Roman" w:hAnsi="Times New Roman" w:cs="Times New Roman"/>
@@ -22251,9 +20387,17 @@
           <w:sz w:val="24"/>
           <w:szCs w:val="24"/>
         </w:rPr>
-        <w:t>the</w:t>
-      </w:r>
-      <w:proofErr w:type="gramEnd"/>
+        <w:t>the Web Proceedings of Nordic Design Research. Retrieved April</w:t>
+      </w:r>
+      <w:r>
+        <w:rPr>
+          <w:rFonts w:ascii="Times New Roman" w:hAnsi="Times New Roman" w:cs="Times New Roman"/>
+          <w:color w:val="000000" w:themeColor="text1"/>
+          <w:sz w:val="24"/>
+          <w:szCs w:val="24"/>
+        </w:rPr>
+        <w:t xml:space="preserve">, </w:t>
+      </w:r>
       <w:r>
         <w:rPr>
           <w:rFonts w:ascii="Times New Roman" w:hAnsi="Times New Roman" w:cs="Times New Roman"/>
@@ -22263,50 +20407,17 @@
           <w:sz w:val="24"/>
           <w:szCs w:val="24"/>
         </w:rPr>
-        <w:t xml:space="preserve"> Web Proceedings of Nordic Design Research. </w:t>
-      </w:r>
-      <w:proofErr w:type="gramStart"/>
-      <w:r>
-        <w:rPr>
-          <w:rFonts w:ascii="Times New Roman" w:hAnsi="Times New Roman" w:cs="Times New Roman"/>
-          <w:i/>
-          <w:iCs/>
+        <w:t>1</w:t>
+      </w:r>
+      <w:r>
+        <w:rPr>
+          <w:rFonts w:ascii="Times New Roman" w:hAnsi="Times New Roman" w:cs="Times New Roman"/>
           <w:color w:val="000000" w:themeColor="text1"/>
           <w:sz w:val="24"/>
           <w:szCs w:val="24"/>
         </w:rPr>
-        <w:t>Retrieved April</w:t>
-      </w:r>
-      <w:r>
-        <w:rPr>
-          <w:rFonts w:ascii="Times New Roman" w:hAnsi="Times New Roman" w:cs="Times New Roman"/>
-          <w:color w:val="000000" w:themeColor="text1"/>
-          <w:sz w:val="24"/>
-          <w:szCs w:val="24"/>
-        </w:rPr>
-        <w:t xml:space="preserve">, </w:t>
-      </w:r>
-      <w:r>
-        <w:rPr>
-          <w:rFonts w:ascii="Times New Roman" w:hAnsi="Times New Roman" w:cs="Times New Roman"/>
-          <w:i/>
-          <w:iCs/>
-          <w:color w:val="000000" w:themeColor="text1"/>
-          <w:sz w:val="24"/>
-          <w:szCs w:val="24"/>
-        </w:rPr>
-        <w:t>1</w:t>
-      </w:r>
-      <w:r>
-        <w:rPr>
-          <w:rFonts w:ascii="Times New Roman" w:hAnsi="Times New Roman" w:cs="Times New Roman"/>
-          <w:color w:val="000000" w:themeColor="text1"/>
-          <w:sz w:val="24"/>
-          <w:szCs w:val="24"/>
-        </w:rPr>
         <w:t>, p.2007.</w:t>
       </w:r>
-      <w:proofErr w:type="gramEnd"/>
     </w:p>
     <w:p>
       <w:pPr>
@@ -22335,29 +20446,7 @@
           <w:szCs w:val="24"/>
           <w:lang w:eastAsia="en-IN" w:bidi="mr-IN"/>
         </w:rPr>
-        <w:t xml:space="preserve">Van </w:t>
-      </w:r>
-      <w:proofErr w:type="spellStart"/>
-      <w:r>
-        <w:rPr>
-          <w:rFonts w:ascii="Times New Roman" w:eastAsia="Times New Roman" w:hAnsi="Times New Roman" w:cs="Times New Roman"/>
-          <w:color w:val="000000" w:themeColor="text1"/>
-          <w:sz w:val="24"/>
-          <w:szCs w:val="24"/>
-          <w:lang w:eastAsia="en-IN" w:bidi="mr-IN"/>
-        </w:rPr>
-        <w:t>Kesteren</w:t>
-      </w:r>
-      <w:proofErr w:type="spellEnd"/>
-      <w:r>
-        <w:rPr>
-          <w:rFonts w:ascii="Times New Roman" w:eastAsia="Times New Roman" w:hAnsi="Times New Roman" w:cs="Times New Roman"/>
-          <w:color w:val="000000" w:themeColor="text1"/>
-          <w:sz w:val="24"/>
-          <w:szCs w:val="24"/>
-          <w:lang w:eastAsia="en-IN" w:bidi="mr-IN"/>
-        </w:rPr>
-        <w:t xml:space="preserve">, I.E.H., 2008. </w:t>
+        <w:t xml:space="preserve">Van Kesteren, I.E.H., 2008. </w:t>
       </w:r>
       <w:r>
         <w:rPr>
@@ -22399,57 +20488,7 @@
           <w:sz w:val="24"/>
           <w:szCs w:val="24"/>
         </w:rPr>
-        <w:t xml:space="preserve">[21]Karana, E., </w:t>
-      </w:r>
-      <w:proofErr w:type="spellStart"/>
-      <w:r>
-        <w:rPr>
-          <w:rFonts w:ascii="Times New Roman" w:hAnsi="Times New Roman" w:cs="Times New Roman"/>
-          <w:color w:val="000000" w:themeColor="text1"/>
-          <w:sz w:val="24"/>
-          <w:szCs w:val="24"/>
-        </w:rPr>
-        <w:t>Hekkert</w:t>
-      </w:r>
-      <w:proofErr w:type="spellEnd"/>
-      <w:r>
-        <w:rPr>
-          <w:rFonts w:ascii="Times New Roman" w:hAnsi="Times New Roman" w:cs="Times New Roman"/>
-          <w:color w:val="000000" w:themeColor="text1"/>
-          <w:sz w:val="24"/>
-          <w:szCs w:val="24"/>
-        </w:rPr>
-        <w:t xml:space="preserve">, P. and </w:t>
-      </w:r>
-      <w:proofErr w:type="spellStart"/>
-      <w:r>
-        <w:rPr>
-          <w:rFonts w:ascii="Times New Roman" w:hAnsi="Times New Roman" w:cs="Times New Roman"/>
-          <w:color w:val="000000" w:themeColor="text1"/>
-          <w:sz w:val="24"/>
-          <w:szCs w:val="24"/>
-        </w:rPr>
-        <w:t>Kandachar</w:t>
-      </w:r>
-      <w:proofErr w:type="spellEnd"/>
-      <w:r>
-        <w:rPr>
-          <w:rFonts w:ascii="Times New Roman" w:hAnsi="Times New Roman" w:cs="Times New Roman"/>
-          <w:color w:val="000000" w:themeColor="text1"/>
-          <w:sz w:val="24"/>
-          <w:szCs w:val="24"/>
-        </w:rPr>
-        <w:t xml:space="preserve">, P., 2008. Materials experience: descriptive categories in material appraisals. </w:t>
-      </w:r>
-      <w:proofErr w:type="gramStart"/>
-      <w:r>
-        <w:rPr>
-          <w:rFonts w:ascii="Times New Roman" w:hAnsi="Times New Roman" w:cs="Times New Roman"/>
-          <w:color w:val="000000" w:themeColor="text1"/>
-          <w:sz w:val="24"/>
-          <w:szCs w:val="24"/>
-        </w:rPr>
-        <w:t xml:space="preserve">In </w:t>
+        <w:t xml:space="preserve">[21]Karana, E., Hekkert, P. and Kandachar, P., 2008. Materials experience: descriptive categories in material appraisals. In </w:t>
       </w:r>
       <w:r>
         <w:rPr>
@@ -22471,7 +20510,6 @@
         </w:rPr>
         <w:t xml:space="preserve"> (pp. 399-412).</w:t>
       </w:r>
-      <w:proofErr w:type="gramEnd"/>
     </w:p>
     <w:p>
       <w:pPr>
@@ -22490,49 +20528,8 @@
           <w:sz w:val="24"/>
           <w:szCs w:val="24"/>
         </w:rPr>
-        <w:t>[22]</w:t>
-      </w:r>
-      <w:proofErr w:type="gramStart"/>
-      <w:r>
-        <w:rPr>
-          <w:rFonts w:ascii="Times New Roman" w:hAnsi="Times New Roman" w:cs="Times New Roman"/>
-          <w:color w:val="000000" w:themeColor="text1"/>
-          <w:sz w:val="24"/>
-          <w:szCs w:val="24"/>
-        </w:rPr>
-        <w:t>Johnson, K.W., Langdon, P.M. and Ashby, M.F., 2002.</w:t>
-      </w:r>
-      <w:proofErr w:type="gramEnd"/>
-      <w:r>
-        <w:rPr>
-          <w:rFonts w:ascii="Times New Roman" w:hAnsi="Times New Roman" w:cs="Times New Roman"/>
-          <w:color w:val="000000" w:themeColor="text1"/>
-          <w:sz w:val="24"/>
-          <w:szCs w:val="24"/>
-        </w:rPr>
-        <w:t xml:space="preserve"> </w:t>
-      </w:r>
-      <w:proofErr w:type="gramStart"/>
-      <w:r>
-        <w:rPr>
-          <w:rFonts w:ascii="Times New Roman" w:hAnsi="Times New Roman" w:cs="Times New Roman"/>
-          <w:color w:val="000000" w:themeColor="text1"/>
-          <w:sz w:val="24"/>
-          <w:szCs w:val="24"/>
-        </w:rPr>
-        <w:t>Grouping materials and processes for the designer: an application of cluster analysis.</w:t>
-      </w:r>
-      <w:proofErr w:type="gramEnd"/>
-      <w:r>
-        <w:rPr>
-          <w:rFonts w:ascii="Times New Roman" w:hAnsi="Times New Roman" w:cs="Times New Roman"/>
-          <w:color w:val="000000" w:themeColor="text1"/>
-          <w:sz w:val="24"/>
-          <w:szCs w:val="24"/>
-        </w:rPr>
-        <w:t xml:space="preserve"> </w:t>
-      </w:r>
-      <w:proofErr w:type="gramStart"/>
+        <w:t xml:space="preserve">[22]Johnson, K.W., Langdon, P.M. and Ashby, M.F., 2002. Grouping materials and processes for the designer: an application of cluster analysis. </w:t>
+      </w:r>
       <w:r>
         <w:rPr>
           <w:rFonts w:ascii="Times New Roman" w:hAnsi="Times New Roman" w:cs="Times New Roman"/>
@@ -22573,7 +20570,6 @@
         </w:rPr>
         <w:t>(1), pp.1-10.</w:t>
       </w:r>
-      <w:proofErr w:type="gramEnd"/>
     </w:p>
     <w:p>
       <w:pPr>
@@ -22602,29 +20598,8 @@
           <w:sz w:val="24"/>
           <w:szCs w:val="24"/>
         </w:rPr>
-        <w:t xml:space="preserve"> </w:t>
-      </w:r>
-      <w:proofErr w:type="spellStart"/>
-      <w:r>
-        <w:rPr>
-          <w:rFonts w:ascii="Times New Roman" w:hAnsi="Times New Roman" w:cs="Times New Roman"/>
-          <w:color w:val="000000" w:themeColor="text1"/>
-          <w:sz w:val="24"/>
-          <w:szCs w:val="24"/>
-        </w:rPr>
-        <w:t>Ferrante</w:t>
-      </w:r>
-      <w:proofErr w:type="spellEnd"/>
-      <w:r>
-        <w:rPr>
-          <w:rFonts w:ascii="Times New Roman" w:hAnsi="Times New Roman" w:cs="Times New Roman"/>
-          <w:color w:val="000000" w:themeColor="text1"/>
-          <w:sz w:val="24"/>
-          <w:szCs w:val="24"/>
-        </w:rPr>
-        <w:t xml:space="preserve">, M., Santos, S.F. and De Castro, J.F.R., 2000. Materials selection as an interdisciplinary technical activity: basic methodology and case studies. </w:t>
-      </w:r>
-      <w:proofErr w:type="gramStart"/>
+        <w:t xml:space="preserve"> Ferrante, M., Santos, S.F. and De Castro, J.F.R., 2000. Materials selection as an interdisciplinary technical activity: basic methodology and case studies. </w:t>
+      </w:r>
       <w:r>
         <w:rPr>
           <w:rFonts w:ascii="Times New Roman" w:hAnsi="Times New Roman" w:cs="Times New Roman"/>
@@ -22665,7 +20640,6 @@
         </w:rPr>
         <w:t>(2), pp.1-9.</w:t>
       </w:r>
-      <w:proofErr w:type="gramEnd"/>
     </w:p>
     <w:p>
       <w:pPr>
@@ -22687,7 +20661,6 @@
         </w:rPr>
         <w:t xml:space="preserve">[24] </w:t>
       </w:r>
-      <w:proofErr w:type="spellStart"/>
       <w:r>
         <w:rPr>
           <w:rFonts w:ascii="Times New Roman" w:hAnsi="Times New Roman" w:cs="Times New Roman"/>
@@ -22705,65 +20678,19 @@
           <w:szCs w:val="24"/>
           <w:shd w:val="clear" w:color="auto" w:fill="FFFFFF"/>
         </w:rPr>
-        <w:t>overs</w:t>
-      </w:r>
-      <w:proofErr w:type="spellEnd"/>
-      <w:r>
-        <w:rPr>
+        <w:t>overs, P.C. and Schoormans, J.P., 2005. Product personality and its influence on consumer preference.</w:t>
+      </w:r>
+      <w:r>
+        <w:rPr>
+          <w:rStyle w:val="apple-converted-space"/>
           <w:rFonts w:ascii="Times New Roman" w:hAnsi="Times New Roman" w:cs="Times New Roman"/>
           <w:color w:val="222222"/>
           <w:sz w:val="24"/>
           <w:szCs w:val="24"/>
           <w:shd w:val="clear" w:color="auto" w:fill="FFFFFF"/>
         </w:rPr>
-        <w:t xml:space="preserve">, P.C. and </w:t>
-      </w:r>
-      <w:proofErr w:type="spellStart"/>
-      <w:r>
-        <w:rPr>
-          <w:rFonts w:ascii="Times New Roman" w:hAnsi="Times New Roman" w:cs="Times New Roman"/>
-          <w:color w:val="222222"/>
-          <w:sz w:val="24"/>
-          <w:szCs w:val="24"/>
-          <w:shd w:val="clear" w:color="auto" w:fill="FFFFFF"/>
-        </w:rPr>
-        <w:t>Schoormans</w:t>
-      </w:r>
-      <w:proofErr w:type="spellEnd"/>
-      <w:r>
-        <w:rPr>
-          <w:rFonts w:ascii="Times New Roman" w:hAnsi="Times New Roman" w:cs="Times New Roman"/>
-          <w:color w:val="222222"/>
-          <w:sz w:val="24"/>
-          <w:szCs w:val="24"/>
-          <w:shd w:val="clear" w:color="auto" w:fill="FFFFFF"/>
-        </w:rPr>
-        <w:t xml:space="preserve">, J.P., 2005. </w:t>
-      </w:r>
-      <w:proofErr w:type="gramStart"/>
-      <w:r>
-        <w:rPr>
-          <w:rFonts w:ascii="Times New Roman" w:hAnsi="Times New Roman" w:cs="Times New Roman"/>
-          <w:color w:val="222222"/>
-          <w:sz w:val="24"/>
-          <w:szCs w:val="24"/>
-          <w:shd w:val="clear" w:color="auto" w:fill="FFFFFF"/>
-        </w:rPr>
-        <w:t>Product personality and its influence on consumer preference.</w:t>
-      </w:r>
-      <w:proofErr w:type="gramEnd"/>
-      <w:r>
-        <w:rPr>
-          <w:rStyle w:val="apple-converted-space"/>
-          <w:rFonts w:ascii="Times New Roman" w:hAnsi="Times New Roman" w:cs="Times New Roman"/>
-          <w:color w:val="222222"/>
-          <w:sz w:val="24"/>
-          <w:szCs w:val="24"/>
-          <w:shd w:val="clear" w:color="auto" w:fill="FFFFFF"/>
-        </w:rPr>
         <w:t> </w:t>
       </w:r>
-      <w:proofErr w:type="gramStart"/>
       <w:r>
         <w:rPr>
           <w:rFonts w:ascii="Times New Roman" w:hAnsi="Times New Roman" w:cs="Times New Roman"/>
@@ -22819,7 +20746,6 @@
         </w:rPr>
         <w:t>(4), pp.189-197.</w:t>
       </w:r>
-      <w:proofErr w:type="gramEnd"/>
     </w:p>
     <w:p>
       <w:pPr>
@@ -25172,7 +23098,7 @@
 </file>
 
 <file path=customXml/itemProps1.xml><?xml version="1.0" encoding="utf-8"?>
-<ds:datastoreItem xmlns:ds="http://schemas.openxmlformats.org/officeDocument/2006/customXml" ds:itemID="{3E50C5AC-A487-4D2C-B695-905A81CB8D26}">
+<ds:datastoreItem xmlns:ds="http://schemas.openxmlformats.org/officeDocument/2006/customXml" ds:itemID="{C0D1167F-985C-4228-958D-FA927F8F178F}">
   <ds:schemaRefs>
     <ds:schemaRef ds:uri="http://schemas.openxmlformats.org/officeDocument/2006/bibliography"/>
   </ds:schemaRefs>

</xml_diff>